<commit_message>
bd tema 2 finished
</commit_message>
<xml_diff>
--- a/BD/eval 2/BD, Tema 2.docx
+++ b/BD/eval 2/BD, Tema 2.docx
@@ -79,7 +79,6 @@
           <w:bCs/>
           <w:sz w:val="28"/>
           <w:szCs w:val="28"/>
-          <w:lang w:val="en-US"/>
         </w:rPr>
       </w:pPr>
       <w:r>
@@ -1476,6 +1475,7 @@
           <w:rFonts w:ascii="Times New Roman" w:hAnsi="Times New Roman" w:cs="Times New Roman"/>
           <w:b/>
           <w:bCs/>
+          <w:noProof/>
           <w:sz w:val="28"/>
           <w:szCs w:val="28"/>
         </w:rPr>
@@ -1806,6 +1806,7 @@
           <w:rFonts w:ascii="Times New Roman" w:hAnsi="Times New Roman" w:cs="Times New Roman"/>
           <w:b/>
           <w:bCs/>
+          <w:noProof/>
           <w:sz w:val="28"/>
           <w:szCs w:val="28"/>
         </w:rPr>
@@ -2018,6 +2019,7 @@
           <w:rFonts w:ascii="Times New Roman" w:hAnsi="Times New Roman" w:cs="Times New Roman"/>
           <w:b/>
           <w:bCs/>
+          <w:noProof/>
           <w:sz w:val="28"/>
           <w:szCs w:val="28"/>
         </w:rPr>
@@ -2101,6 +2103,7 @@
           <w:rFonts w:ascii="Times New Roman" w:hAnsi="Times New Roman" w:cs="Times New Roman"/>
           <w:b/>
           <w:bCs/>
+          <w:noProof/>
           <w:sz w:val="28"/>
           <w:szCs w:val="28"/>
         </w:rPr>
@@ -2244,6 +2247,7 @@
           <w:rFonts w:ascii="Times New Roman" w:hAnsi="Times New Roman" w:cs="Times New Roman"/>
           <w:b/>
           <w:bCs/>
+          <w:noProof/>
           <w:sz w:val="28"/>
           <w:szCs w:val="28"/>
           <w:lang w:val="en-US"/>
@@ -2325,17 +2329,15 @@
           <w:bCs/>
           <w:sz w:val="28"/>
           <w:szCs w:val="28"/>
-          <w:lang w:val="en-US"/>
-        </w:rPr>
-      </w:pPr>
-      <w:r>
-        <w:rPr>
-          <w:rFonts w:ascii="Times New Roman" w:hAnsi="Times New Roman" w:cs="Times New Roman"/>
-          <w:b/>
-          <w:bCs/>
-          <w:sz w:val="28"/>
-          <w:szCs w:val="28"/>
-          <w:lang w:val="en-US"/>
+        </w:rPr>
+      </w:pPr>
+      <w:r>
+        <w:rPr>
+          <w:rFonts w:ascii="Times New Roman" w:hAnsi="Times New Roman" w:cs="Times New Roman"/>
+          <w:b/>
+          <w:bCs/>
+          <w:sz w:val="28"/>
+          <w:szCs w:val="28"/>
         </w:rPr>
         <w:t xml:space="preserve">Respuesta: </w:t>
       </w:r>
@@ -2348,108 +2350,101 @@
           <w:bCs/>
           <w:sz w:val="28"/>
           <w:szCs w:val="28"/>
-          <w:lang w:val="en-US"/>
-        </w:rPr>
-      </w:pPr>
-    </w:p>
-    <w:p>
-      <w:pPr>
-        <w:rPr>
-          <w:rFonts w:ascii="Times New Roman" w:hAnsi="Times New Roman" w:cs="Times New Roman"/>
-          <w:b/>
-          <w:bCs/>
-          <w:sz w:val="28"/>
-          <w:szCs w:val="28"/>
-          <w:lang w:val="en-US"/>
-        </w:rPr>
-      </w:pPr>
-    </w:p>
-    <w:p>
-      <w:pPr>
-        <w:rPr>
-          <w:rFonts w:ascii="Times New Roman" w:hAnsi="Times New Roman" w:cs="Times New Roman"/>
-          <w:b/>
-          <w:bCs/>
-          <w:sz w:val="28"/>
-          <w:szCs w:val="28"/>
-          <w:lang w:val="en-US"/>
-        </w:rPr>
-      </w:pPr>
-    </w:p>
-    <w:p>
-      <w:pPr>
-        <w:rPr>
-          <w:rFonts w:ascii="Times New Roman" w:hAnsi="Times New Roman" w:cs="Times New Roman"/>
-          <w:b/>
-          <w:bCs/>
-          <w:sz w:val="28"/>
-          <w:szCs w:val="28"/>
-          <w:lang w:val="en-US"/>
-        </w:rPr>
-      </w:pPr>
-    </w:p>
-    <w:p>
-      <w:pPr>
-        <w:rPr>
-          <w:rFonts w:ascii="Times New Roman" w:hAnsi="Times New Roman" w:cs="Times New Roman"/>
-          <w:b/>
-          <w:bCs/>
-          <w:sz w:val="28"/>
-          <w:szCs w:val="28"/>
-          <w:lang w:val="en-US"/>
-        </w:rPr>
-      </w:pPr>
-    </w:p>
-    <w:p>
-      <w:pPr>
-        <w:rPr>
-          <w:rFonts w:ascii="Times New Roman" w:hAnsi="Times New Roman" w:cs="Times New Roman"/>
-          <w:b/>
-          <w:bCs/>
-          <w:sz w:val="28"/>
-          <w:szCs w:val="28"/>
-          <w:lang w:val="en-US"/>
-        </w:rPr>
-      </w:pPr>
-    </w:p>
-    <w:p>
-      <w:pPr>
-        <w:rPr>
-          <w:rFonts w:ascii="Times New Roman" w:hAnsi="Times New Roman" w:cs="Times New Roman"/>
-          <w:b/>
-          <w:bCs/>
-          <w:sz w:val="28"/>
-          <w:szCs w:val="28"/>
-          <w:lang w:val="en-US"/>
-        </w:rPr>
-      </w:pPr>
-    </w:p>
-    <w:p>
-      <w:pPr>
-        <w:rPr>
-          <w:rFonts w:ascii="Times New Roman" w:hAnsi="Times New Roman" w:cs="Times New Roman"/>
-          <w:b/>
-          <w:bCs/>
-          <w:sz w:val="28"/>
-          <w:szCs w:val="28"/>
-          <w:lang w:val="en-US"/>
-        </w:rPr>
-      </w:pPr>
-    </w:p>
-    <w:p>
-      <w:pPr>
-        <w:rPr>
-          <w:b/>
-          <w:bCs/>
-          <w:sz w:val="28"/>
-          <w:szCs w:val="28"/>
-        </w:rPr>
-      </w:pPr>
-      <w:r>
-        <w:rPr>
-          <w:rFonts w:ascii="Times New Roman" w:hAnsi="Times New Roman" w:cs="Times New Roman"/>
-          <w:b/>
-          <w:bCs/>
+        </w:rPr>
+      </w:pPr>
+    </w:p>
+    <w:p>
+      <w:pPr>
+        <w:rPr>
+          <w:rFonts w:ascii="Times New Roman" w:hAnsi="Times New Roman" w:cs="Times New Roman"/>
+          <w:b/>
+          <w:bCs/>
+          <w:sz w:val="28"/>
+          <w:szCs w:val="28"/>
+        </w:rPr>
+      </w:pPr>
+    </w:p>
+    <w:p>
+      <w:pPr>
+        <w:rPr>
+          <w:rFonts w:ascii="Times New Roman" w:hAnsi="Times New Roman" w:cs="Times New Roman"/>
+          <w:b/>
+          <w:bCs/>
+          <w:sz w:val="28"/>
+          <w:szCs w:val="28"/>
+        </w:rPr>
+      </w:pPr>
+    </w:p>
+    <w:p>
+      <w:pPr>
+        <w:rPr>
+          <w:rFonts w:ascii="Times New Roman" w:hAnsi="Times New Roman" w:cs="Times New Roman"/>
+          <w:b/>
+          <w:bCs/>
+          <w:sz w:val="28"/>
+          <w:szCs w:val="28"/>
+        </w:rPr>
+      </w:pPr>
+    </w:p>
+    <w:p>
+      <w:pPr>
+        <w:rPr>
+          <w:rFonts w:ascii="Times New Roman" w:hAnsi="Times New Roman" w:cs="Times New Roman"/>
+          <w:b/>
+          <w:bCs/>
+          <w:sz w:val="28"/>
+          <w:szCs w:val="28"/>
+        </w:rPr>
+      </w:pPr>
+    </w:p>
+    <w:p>
+      <w:pPr>
+        <w:rPr>
+          <w:rFonts w:ascii="Times New Roman" w:hAnsi="Times New Roman" w:cs="Times New Roman"/>
+          <w:b/>
+          <w:bCs/>
+          <w:sz w:val="28"/>
+          <w:szCs w:val="28"/>
+        </w:rPr>
+      </w:pPr>
+    </w:p>
+    <w:p>
+      <w:pPr>
+        <w:rPr>
+          <w:rFonts w:ascii="Times New Roman" w:hAnsi="Times New Roman" w:cs="Times New Roman"/>
+          <w:b/>
+          <w:bCs/>
+          <w:sz w:val="28"/>
+          <w:szCs w:val="28"/>
+        </w:rPr>
+      </w:pPr>
+    </w:p>
+    <w:p>
+      <w:pPr>
+        <w:rPr>
+          <w:rFonts w:ascii="Times New Roman" w:hAnsi="Times New Roman" w:cs="Times New Roman"/>
+          <w:b/>
+          <w:bCs/>
+          <w:sz w:val="28"/>
+          <w:szCs w:val="28"/>
+        </w:rPr>
+      </w:pPr>
+    </w:p>
+    <w:p>
+      <w:pPr>
+        <w:rPr>
+          <w:b/>
+          <w:bCs/>
+          <w:sz w:val="28"/>
+          <w:szCs w:val="28"/>
+        </w:rPr>
+      </w:pPr>
+      <w:r>
+        <w:rPr>
+          <w:rFonts w:ascii="Times New Roman" w:hAnsi="Times New Roman" w:cs="Times New Roman"/>
+          <w:b/>
+          <w:bCs/>
+          <w:noProof/>
           <w:sz w:val="28"/>
           <w:szCs w:val="28"/>
           <w:lang w:val="en-US"/>
@@ -2546,17 +2541,15 @@
           <w:bCs/>
           <w:sz w:val="28"/>
           <w:szCs w:val="28"/>
-          <w:lang w:val="en-US"/>
-        </w:rPr>
-      </w:pPr>
-      <w:r>
-        <w:rPr>
-          <w:rFonts w:ascii="Times New Roman" w:hAnsi="Times New Roman" w:cs="Times New Roman"/>
-          <w:b/>
-          <w:bCs/>
-          <w:sz w:val="28"/>
-          <w:szCs w:val="28"/>
-          <w:lang w:val="en-US"/>
+        </w:rPr>
+      </w:pPr>
+      <w:r>
+        <w:rPr>
+          <w:rFonts w:ascii="Times New Roman" w:hAnsi="Times New Roman" w:cs="Times New Roman"/>
+          <w:b/>
+          <w:bCs/>
+          <w:sz w:val="28"/>
+          <w:szCs w:val="28"/>
         </w:rPr>
         <w:t xml:space="preserve">Respuesta: </w:t>
       </w:r>
@@ -2569,55 +2562,50 @@
           <w:bCs/>
           <w:sz w:val="28"/>
           <w:szCs w:val="28"/>
-          <w:lang w:val="en-US"/>
-        </w:rPr>
-      </w:pPr>
-    </w:p>
-    <w:p>
-      <w:pPr>
-        <w:rPr>
-          <w:rFonts w:ascii="Times New Roman" w:hAnsi="Times New Roman" w:cs="Times New Roman"/>
-          <w:b/>
-          <w:bCs/>
-          <w:sz w:val="28"/>
-          <w:szCs w:val="28"/>
-          <w:lang w:val="en-US"/>
-        </w:rPr>
-      </w:pPr>
-    </w:p>
-    <w:p>
-      <w:pPr>
-        <w:rPr>
-          <w:rFonts w:ascii="Times New Roman" w:hAnsi="Times New Roman" w:cs="Times New Roman"/>
-          <w:b/>
-          <w:bCs/>
-          <w:sz w:val="28"/>
-          <w:szCs w:val="28"/>
-          <w:lang w:val="en-US"/>
-        </w:rPr>
-      </w:pPr>
-    </w:p>
-    <w:p>
-      <w:pPr>
-        <w:rPr>
-          <w:rFonts w:ascii="Times New Roman" w:hAnsi="Times New Roman" w:cs="Times New Roman"/>
-          <w:b/>
-          <w:bCs/>
-          <w:sz w:val="28"/>
-          <w:szCs w:val="28"/>
-          <w:lang w:val="en-US"/>
-        </w:rPr>
-      </w:pPr>
-    </w:p>
-    <w:p>
-      <w:pPr>
-        <w:rPr>
-          <w:rFonts w:ascii="Times New Roman" w:hAnsi="Times New Roman" w:cs="Times New Roman"/>
-          <w:b/>
-          <w:bCs/>
-          <w:sz w:val="28"/>
-          <w:szCs w:val="28"/>
-          <w:lang w:val="en-US"/>
+        </w:rPr>
+      </w:pPr>
+    </w:p>
+    <w:p>
+      <w:pPr>
+        <w:rPr>
+          <w:rFonts w:ascii="Times New Roman" w:hAnsi="Times New Roman" w:cs="Times New Roman"/>
+          <w:b/>
+          <w:bCs/>
+          <w:sz w:val="28"/>
+          <w:szCs w:val="28"/>
+        </w:rPr>
+      </w:pPr>
+    </w:p>
+    <w:p>
+      <w:pPr>
+        <w:rPr>
+          <w:rFonts w:ascii="Times New Roman" w:hAnsi="Times New Roman" w:cs="Times New Roman"/>
+          <w:b/>
+          <w:bCs/>
+          <w:sz w:val="28"/>
+          <w:szCs w:val="28"/>
+        </w:rPr>
+      </w:pPr>
+    </w:p>
+    <w:p>
+      <w:pPr>
+        <w:rPr>
+          <w:rFonts w:ascii="Times New Roman" w:hAnsi="Times New Roman" w:cs="Times New Roman"/>
+          <w:b/>
+          <w:bCs/>
+          <w:sz w:val="28"/>
+          <w:szCs w:val="28"/>
+        </w:rPr>
+      </w:pPr>
+    </w:p>
+    <w:p>
+      <w:pPr>
+        <w:rPr>
+          <w:rFonts w:ascii="Times New Roman" w:hAnsi="Times New Roman" w:cs="Times New Roman"/>
+          <w:b/>
+          <w:bCs/>
+          <w:sz w:val="28"/>
+          <w:szCs w:val="28"/>
         </w:rPr>
       </w:pPr>
     </w:p>
@@ -2668,14 +2656,14 @@
           <w:bCs/>
           <w:sz w:val="28"/>
           <w:szCs w:val="28"/>
-          <w:lang w:val="en-US"/>
-        </w:rPr>
-      </w:pPr>
-      <w:r>
-        <w:rPr>
-          <w:rFonts w:ascii="Times New Roman" w:hAnsi="Times New Roman" w:cs="Times New Roman"/>
-          <w:b/>
-          <w:bCs/>
+        </w:rPr>
+      </w:pPr>
+      <w:r>
+        <w:rPr>
+          <w:rFonts w:ascii="Times New Roman" w:hAnsi="Times New Roman" w:cs="Times New Roman"/>
+          <w:b/>
+          <w:bCs/>
+          <w:noProof/>
           <w:sz w:val="28"/>
           <w:szCs w:val="28"/>
           <w:lang w:val="en-US"/>
@@ -2737,7 +2725,6 @@
           <w:bCs/>
           <w:sz w:val="28"/>
           <w:szCs w:val="28"/>
-          <w:lang w:val="en-US"/>
         </w:rPr>
         <w:t xml:space="preserve">Respuesta: </w:t>
       </w:r>
@@ -2750,91 +2737,83 @@
           <w:bCs/>
           <w:sz w:val="28"/>
           <w:szCs w:val="28"/>
-          <w:lang w:val="en-US"/>
-        </w:rPr>
-      </w:pPr>
-    </w:p>
-    <w:p>
-      <w:pPr>
-        <w:rPr>
-          <w:rFonts w:ascii="Times New Roman" w:hAnsi="Times New Roman" w:cs="Times New Roman"/>
-          <w:b/>
-          <w:bCs/>
-          <w:sz w:val="28"/>
-          <w:szCs w:val="28"/>
-          <w:lang w:val="en-US"/>
-        </w:rPr>
-      </w:pPr>
-    </w:p>
-    <w:p>
-      <w:pPr>
-        <w:rPr>
-          <w:rFonts w:ascii="Times New Roman" w:hAnsi="Times New Roman" w:cs="Times New Roman"/>
-          <w:b/>
-          <w:bCs/>
-          <w:sz w:val="28"/>
-          <w:szCs w:val="28"/>
-          <w:lang w:val="en-US"/>
-        </w:rPr>
-      </w:pPr>
-    </w:p>
-    <w:p>
-      <w:pPr>
-        <w:rPr>
-          <w:rFonts w:ascii="Times New Roman" w:hAnsi="Times New Roman" w:cs="Times New Roman"/>
-          <w:b/>
-          <w:bCs/>
-          <w:sz w:val="28"/>
-          <w:szCs w:val="28"/>
-          <w:lang w:val="en-US"/>
-        </w:rPr>
-      </w:pPr>
-    </w:p>
-    <w:p>
-      <w:pPr>
-        <w:rPr>
-          <w:rFonts w:ascii="Times New Roman" w:hAnsi="Times New Roman" w:cs="Times New Roman"/>
-          <w:b/>
-          <w:bCs/>
-          <w:sz w:val="28"/>
-          <w:szCs w:val="28"/>
-          <w:lang w:val="en-US"/>
-        </w:rPr>
-      </w:pPr>
-    </w:p>
-    <w:p>
-      <w:pPr>
-        <w:rPr>
-          <w:rFonts w:ascii="Times New Roman" w:hAnsi="Times New Roman" w:cs="Times New Roman"/>
-          <w:b/>
-          <w:bCs/>
-          <w:sz w:val="28"/>
-          <w:szCs w:val="28"/>
-          <w:lang w:val="en-US"/>
-        </w:rPr>
-      </w:pPr>
-    </w:p>
-    <w:p>
-      <w:pPr>
-        <w:rPr>
-          <w:rFonts w:ascii="Times New Roman" w:hAnsi="Times New Roman" w:cs="Times New Roman"/>
-          <w:b/>
-          <w:bCs/>
-          <w:sz w:val="28"/>
-          <w:szCs w:val="28"/>
-          <w:lang w:val="en-US"/>
-        </w:rPr>
-      </w:pPr>
-    </w:p>
-    <w:p>
-      <w:pPr>
-        <w:rPr>
-          <w:rFonts w:ascii="Times New Roman" w:hAnsi="Times New Roman" w:cs="Times New Roman"/>
-          <w:b/>
-          <w:bCs/>
-          <w:sz w:val="28"/>
-          <w:szCs w:val="28"/>
-          <w:lang w:val="en-US"/>
+        </w:rPr>
+      </w:pPr>
+    </w:p>
+    <w:p>
+      <w:pPr>
+        <w:rPr>
+          <w:rFonts w:ascii="Times New Roman" w:hAnsi="Times New Roman" w:cs="Times New Roman"/>
+          <w:b/>
+          <w:bCs/>
+          <w:sz w:val="28"/>
+          <w:szCs w:val="28"/>
+        </w:rPr>
+      </w:pPr>
+    </w:p>
+    <w:p>
+      <w:pPr>
+        <w:rPr>
+          <w:rFonts w:ascii="Times New Roman" w:hAnsi="Times New Roman" w:cs="Times New Roman"/>
+          <w:b/>
+          <w:bCs/>
+          <w:sz w:val="28"/>
+          <w:szCs w:val="28"/>
+        </w:rPr>
+      </w:pPr>
+    </w:p>
+    <w:p>
+      <w:pPr>
+        <w:rPr>
+          <w:rFonts w:ascii="Times New Roman" w:hAnsi="Times New Roman" w:cs="Times New Roman"/>
+          <w:b/>
+          <w:bCs/>
+          <w:sz w:val="28"/>
+          <w:szCs w:val="28"/>
+        </w:rPr>
+      </w:pPr>
+    </w:p>
+    <w:p>
+      <w:pPr>
+        <w:rPr>
+          <w:rFonts w:ascii="Times New Roman" w:hAnsi="Times New Roman" w:cs="Times New Roman"/>
+          <w:b/>
+          <w:bCs/>
+          <w:sz w:val="28"/>
+          <w:szCs w:val="28"/>
+        </w:rPr>
+      </w:pPr>
+    </w:p>
+    <w:p>
+      <w:pPr>
+        <w:rPr>
+          <w:rFonts w:ascii="Times New Roman" w:hAnsi="Times New Roman" w:cs="Times New Roman"/>
+          <w:b/>
+          <w:bCs/>
+          <w:sz w:val="28"/>
+          <w:szCs w:val="28"/>
+        </w:rPr>
+      </w:pPr>
+    </w:p>
+    <w:p>
+      <w:pPr>
+        <w:rPr>
+          <w:rFonts w:ascii="Times New Roman" w:hAnsi="Times New Roman" w:cs="Times New Roman"/>
+          <w:b/>
+          <w:bCs/>
+          <w:sz w:val="28"/>
+          <w:szCs w:val="28"/>
+        </w:rPr>
+      </w:pPr>
+    </w:p>
+    <w:p>
+      <w:pPr>
+        <w:rPr>
+          <w:rFonts w:ascii="Times New Roman" w:hAnsi="Times New Roman" w:cs="Times New Roman"/>
+          <w:b/>
+          <w:bCs/>
+          <w:sz w:val="28"/>
+          <w:szCs w:val="28"/>
         </w:rPr>
       </w:pPr>
     </w:p>
@@ -2847,7 +2826,6 @@
           <w:bCs/>
           <w:sz w:val="28"/>
           <w:szCs w:val="28"/>
-          <w:lang w:val="ru-RU"/>
         </w:rPr>
       </w:pPr>
       <w:r>
@@ -2955,6 +2933,7 @@
       <w:r>
         <w:rPr>
           <w:rFonts w:ascii="Times New Roman" w:hAnsi="Times New Roman" w:cs="Times New Roman"/>
+          <w:noProof/>
           <w:sz w:val="28"/>
           <w:szCs w:val="28"/>
         </w:rPr>
@@ -3132,6 +3111,7 @@
           <w:rFonts w:ascii="Times New Roman" w:hAnsi="Times New Roman" w:cs="Times New Roman"/>
           <w:b/>
           <w:bCs/>
+          <w:noProof/>
           <w:sz w:val="28"/>
           <w:szCs w:val="28"/>
         </w:rPr>
@@ -3259,6 +3239,7 @@
       <w:r>
         <w:rPr>
           <w:rFonts w:ascii="Times New Roman" w:hAnsi="Times New Roman" w:cs="Times New Roman"/>
+          <w:noProof/>
           <w:sz w:val="28"/>
           <w:szCs w:val="28"/>
         </w:rPr>
@@ -3489,6 +3470,7 @@
           <w:rFonts w:ascii="Times New Roman" w:hAnsi="Times New Roman" w:cs="Times New Roman"/>
           <w:b/>
           <w:bCs/>
+          <w:noProof/>
           <w:sz w:val="28"/>
           <w:szCs w:val="28"/>
         </w:rPr>
@@ -3632,6 +3614,7 @@
       <w:r>
         <w:rPr>
           <w:rFonts w:ascii="Times New Roman" w:hAnsi="Times New Roman" w:cs="Times New Roman"/>
+          <w:noProof/>
           <w:sz w:val="28"/>
           <w:szCs w:val="28"/>
         </w:rPr>
@@ -3883,6 +3866,7 @@
       <w:r>
         <w:rPr>
           <w:rFonts w:ascii="Times New Roman" w:hAnsi="Times New Roman" w:cs="Times New Roman"/>
+          <w:noProof/>
           <w:sz w:val="28"/>
           <w:szCs w:val="28"/>
         </w:rPr>
@@ -4063,6 +4047,7 @@
           <w:rFonts w:ascii="Times New Roman" w:hAnsi="Times New Roman" w:cs="Times New Roman"/>
           <w:b/>
           <w:bCs/>
+          <w:noProof/>
           <w:sz w:val="28"/>
           <w:szCs w:val="28"/>
         </w:rPr>
@@ -4254,6 +4239,7 @@
           <w:rFonts w:ascii="Times New Roman" w:hAnsi="Times New Roman" w:cs="Times New Roman"/>
           <w:b/>
           <w:bCs/>
+          <w:noProof/>
           <w:sz w:val="28"/>
           <w:szCs w:val="28"/>
         </w:rPr>
@@ -4403,6 +4389,7 @@
       <w:r>
         <w:rPr>
           <w:rFonts w:ascii="Times New Roman" w:hAnsi="Times New Roman" w:cs="Times New Roman"/>
+          <w:noProof/>
           <w:sz w:val="28"/>
           <w:szCs w:val="28"/>
         </w:rPr>
@@ -4585,7 +4572,6 @@
           <w:rFonts w:ascii="Times New Roman" w:hAnsi="Times New Roman" w:cs="Times New Roman"/>
           <w:sz w:val="28"/>
           <w:szCs w:val="28"/>
-          <w:lang w:val="ru-RU"/>
         </w:rPr>
       </w:pPr>
       <w:r>
@@ -4606,6 +4592,111 @@
         </w:rPr>
         <w:t xml:space="preserve"> Empleados que cobren más de 2000.</w:t>
       </w:r>
+    </w:p>
+    <w:p>
+      <w:pPr>
+        <w:rPr>
+          <w:rFonts w:ascii="Times New Roman" w:hAnsi="Times New Roman" w:cs="Times New Roman"/>
+          <w:b/>
+          <w:bCs/>
+          <w:sz w:val="28"/>
+          <w:szCs w:val="28"/>
+        </w:rPr>
+      </w:pPr>
+      <w:r>
+        <w:rPr>
+          <w:rFonts w:ascii="Times New Roman" w:hAnsi="Times New Roman" w:cs="Times New Roman"/>
+          <w:b/>
+          <w:bCs/>
+          <w:sz w:val="28"/>
+          <w:szCs w:val="28"/>
+        </w:rPr>
+        <w:drawing>
+          <wp:anchor distT="0" distB="0" distL="114300" distR="114300" simplePos="0" relativeHeight="251683328" behindDoc="0" locked="0" layoutInCell="1" allowOverlap="1" wp14:anchorId="41289294" wp14:editId="7CB85EFD">
+            <wp:simplePos x="0" y="0"/>
+            <wp:positionH relativeFrom="column">
+              <wp:posOffset>1009337</wp:posOffset>
+            </wp:positionH>
+            <wp:positionV relativeFrom="paragraph">
+              <wp:posOffset>115364</wp:posOffset>
+            </wp:positionV>
+            <wp:extent cx="2752725" cy="2543175"/>
+            <wp:effectExtent l="0" t="0" r="9525" b="9525"/>
+            <wp:wrapSquare wrapText="bothSides"/>
+            <wp:docPr id="934144494" name="Imagen 1"/>
+            <wp:cNvGraphicFramePr>
+              <a:graphicFrameLocks xmlns:a="http://schemas.openxmlformats.org/drawingml/2006/main" noChangeAspect="1"/>
+            </wp:cNvGraphicFramePr>
+            <a:graphic xmlns:a="http://schemas.openxmlformats.org/drawingml/2006/main">
+              <a:graphicData uri="http://schemas.openxmlformats.org/drawingml/2006/picture">
+                <pic:pic xmlns:pic="http://schemas.openxmlformats.org/drawingml/2006/picture">
+                  <pic:nvPicPr>
+                    <pic:cNvPr id="934144494" name=""/>
+                    <pic:cNvPicPr/>
+                  </pic:nvPicPr>
+                  <pic:blipFill>
+                    <a:blip r:embed="rId29">
+                      <a:extLst>
+                        <a:ext uri="{28A0092B-C50C-407E-A947-70E740481C1C}">
+                          <a14:useLocalDpi xmlns:a14="http://schemas.microsoft.com/office/drawing/2010/main" val="0"/>
+                        </a:ext>
+                      </a:extLst>
+                    </a:blip>
+                    <a:stretch>
+                      <a:fillRect/>
+                    </a:stretch>
+                  </pic:blipFill>
+                  <pic:spPr>
+                    <a:xfrm>
+                      <a:off x="0" y="0"/>
+                      <a:ext cx="2752725" cy="2543175"/>
+                    </a:xfrm>
+                    <a:prstGeom prst="rect">
+                      <a:avLst/>
+                    </a:prstGeom>
+                  </pic:spPr>
+                </pic:pic>
+              </a:graphicData>
+            </a:graphic>
+          </wp:anchor>
+        </w:drawing>
+      </w:r>
+      <w:r>
+        <w:rPr>
+          <w:rFonts w:ascii="Times New Roman" w:hAnsi="Times New Roman" w:cs="Times New Roman"/>
+          <w:b/>
+          <w:bCs/>
+          <w:sz w:val="28"/>
+          <w:szCs w:val="28"/>
+        </w:rPr>
+        <w:t>Respuesta:</w:t>
+      </w:r>
+    </w:p>
+    <w:p>
+      <w:pPr>
+        <w:rPr>
+          <w:rFonts w:ascii="Times New Roman" w:hAnsi="Times New Roman" w:cs="Times New Roman"/>
+          <w:sz w:val="28"/>
+          <w:szCs w:val="28"/>
+        </w:rPr>
+      </w:pPr>
+      <w:r>
+        <w:rPr>
+          <w:noProof/>
+        </w:rPr>
+        <w:t xml:space="preserve"> </w:t>
+      </w:r>
+    </w:p>
+    <w:p>
+      <w:pPr>
+        <w:rPr>
+          <w:rFonts w:ascii="Times New Roman" w:hAnsi="Times New Roman" w:cs="Times New Roman"/>
+          <w:b/>
+          <w:bCs/>
+          <w:sz w:val="28"/>
+          <w:szCs w:val="28"/>
+        </w:rPr>
+      </w:pPr>
       <w:r>
         <w:rPr>
           <w:rFonts w:ascii="Times New Roman" w:hAnsi="Times New Roman" w:cs="Times New Roman"/>
@@ -4614,6 +4705,70 @@
         </w:rPr>
         <w:br/>
       </w:r>
+    </w:p>
+    <w:p>
+      <w:pPr>
+        <w:rPr>
+          <w:rFonts w:ascii="Times New Roman" w:hAnsi="Times New Roman" w:cs="Times New Roman"/>
+          <w:b/>
+          <w:bCs/>
+          <w:sz w:val="28"/>
+          <w:szCs w:val="28"/>
+        </w:rPr>
+      </w:pPr>
+    </w:p>
+    <w:p>
+      <w:pPr>
+        <w:rPr>
+          <w:rFonts w:ascii="Times New Roman" w:hAnsi="Times New Roman" w:cs="Times New Roman"/>
+          <w:b/>
+          <w:bCs/>
+          <w:sz w:val="28"/>
+          <w:szCs w:val="28"/>
+        </w:rPr>
+      </w:pPr>
+    </w:p>
+    <w:p>
+      <w:pPr>
+        <w:rPr>
+          <w:rFonts w:ascii="Times New Roman" w:hAnsi="Times New Roman" w:cs="Times New Roman"/>
+          <w:b/>
+          <w:bCs/>
+          <w:sz w:val="28"/>
+          <w:szCs w:val="28"/>
+        </w:rPr>
+      </w:pPr>
+    </w:p>
+    <w:p>
+      <w:pPr>
+        <w:rPr>
+          <w:rFonts w:ascii="Times New Roman" w:hAnsi="Times New Roman" w:cs="Times New Roman"/>
+          <w:b/>
+          <w:bCs/>
+          <w:sz w:val="28"/>
+          <w:szCs w:val="28"/>
+        </w:rPr>
+      </w:pPr>
+    </w:p>
+    <w:p>
+      <w:pPr>
+        <w:rPr>
+          <w:rFonts w:ascii="Times New Roman" w:hAnsi="Times New Roman" w:cs="Times New Roman"/>
+          <w:b/>
+          <w:bCs/>
+          <w:sz w:val="28"/>
+          <w:szCs w:val="28"/>
+        </w:rPr>
+      </w:pPr>
+    </w:p>
+    <w:p>
+      <w:pPr>
+        <w:rPr>
+          <w:rFonts w:ascii="Times New Roman" w:hAnsi="Times New Roman" w:cs="Times New Roman"/>
+          <w:sz w:val="28"/>
+          <w:szCs w:val="28"/>
+        </w:rPr>
+      </w:pPr>
       <w:r>
         <w:rPr>
           <w:rFonts w:ascii="Times New Roman" w:hAnsi="Times New Roman" w:cs="Times New Roman"/>
@@ -4632,6 +4787,105 @@
         </w:rPr>
         <w:t xml:space="preserve"> Empleados que cobren entre 1500 y 3000.</w:t>
       </w:r>
+    </w:p>
+    <w:p>
+      <w:pPr>
+        <w:rPr>
+          <w:rFonts w:ascii="Times New Roman" w:hAnsi="Times New Roman" w:cs="Times New Roman"/>
+          <w:b/>
+          <w:bCs/>
+          <w:sz w:val="28"/>
+          <w:szCs w:val="28"/>
+        </w:rPr>
+      </w:pPr>
+      <w:r>
+        <w:rPr>
+          <w:rFonts w:ascii="Times New Roman" w:hAnsi="Times New Roman" w:cs="Times New Roman"/>
+          <w:b/>
+          <w:bCs/>
+          <w:sz w:val="28"/>
+          <w:szCs w:val="28"/>
+        </w:rPr>
+        <w:drawing>
+          <wp:anchor distT="0" distB="0" distL="114300" distR="114300" simplePos="0" relativeHeight="251684352" behindDoc="0" locked="0" layoutInCell="1" allowOverlap="1" wp14:anchorId="6513FE05" wp14:editId="5B5C7244">
+            <wp:simplePos x="0" y="0"/>
+            <wp:positionH relativeFrom="margin">
+              <wp:posOffset>1056640</wp:posOffset>
+            </wp:positionH>
+            <wp:positionV relativeFrom="paragraph">
+              <wp:posOffset>14605</wp:posOffset>
+            </wp:positionV>
+            <wp:extent cx="3514725" cy="2352675"/>
+            <wp:effectExtent l="0" t="0" r="9525" b="0"/>
+            <wp:wrapSquare wrapText="bothSides"/>
+            <wp:docPr id="2009910530" name="Imagen 1"/>
+            <wp:cNvGraphicFramePr>
+              <a:graphicFrameLocks xmlns:a="http://schemas.openxmlformats.org/drawingml/2006/main" noChangeAspect="1"/>
+            </wp:cNvGraphicFramePr>
+            <a:graphic xmlns:a="http://schemas.openxmlformats.org/drawingml/2006/main">
+              <a:graphicData uri="http://schemas.openxmlformats.org/drawingml/2006/picture">
+                <pic:pic xmlns:pic="http://schemas.openxmlformats.org/drawingml/2006/picture">
+                  <pic:nvPicPr>
+                    <pic:cNvPr id="2009910530" name=""/>
+                    <pic:cNvPicPr/>
+                  </pic:nvPicPr>
+                  <pic:blipFill>
+                    <a:blip r:embed="rId30">
+                      <a:extLst>
+                        <a:ext uri="{28A0092B-C50C-407E-A947-70E740481C1C}">
+                          <a14:useLocalDpi xmlns:a14="http://schemas.microsoft.com/office/drawing/2010/main" val="0"/>
+                        </a:ext>
+                      </a:extLst>
+                    </a:blip>
+                    <a:stretch>
+                      <a:fillRect/>
+                    </a:stretch>
+                  </pic:blipFill>
+                  <pic:spPr>
+                    <a:xfrm>
+                      <a:off x="0" y="0"/>
+                      <a:ext cx="3514725" cy="2352675"/>
+                    </a:xfrm>
+                    <a:prstGeom prst="rect">
+                      <a:avLst/>
+                    </a:prstGeom>
+                  </pic:spPr>
+                </pic:pic>
+              </a:graphicData>
+            </a:graphic>
+          </wp:anchor>
+        </w:drawing>
+      </w:r>
+      <w:r>
+        <w:rPr>
+          <w:rFonts w:ascii="Times New Roman" w:hAnsi="Times New Roman" w:cs="Times New Roman"/>
+          <w:b/>
+          <w:bCs/>
+          <w:sz w:val="28"/>
+          <w:szCs w:val="28"/>
+        </w:rPr>
+        <w:t>Respuesta:</w:t>
+      </w:r>
+    </w:p>
+    <w:p>
+      <w:pPr>
+        <w:rPr>
+          <w:rFonts w:ascii="Times New Roman" w:hAnsi="Times New Roman" w:cs="Times New Roman"/>
+          <w:sz w:val="28"/>
+          <w:szCs w:val="28"/>
+        </w:rPr>
+      </w:pPr>
+    </w:p>
+    <w:p>
+      <w:pPr>
+        <w:rPr>
+          <w:rFonts w:ascii="Times New Roman" w:hAnsi="Times New Roman" w:cs="Times New Roman"/>
+          <w:b/>
+          <w:bCs/>
+          <w:sz w:val="28"/>
+          <w:szCs w:val="28"/>
+        </w:rPr>
+      </w:pPr>
       <w:r>
         <w:rPr>
           <w:rFonts w:ascii="Times New Roman" w:hAnsi="Times New Roman" w:cs="Times New Roman"/>
@@ -4640,14 +4894,79 @@
         </w:rPr>
         <w:br/>
       </w:r>
-      <w:r>
-        <w:rPr>
-          <w:rFonts w:ascii="Times New Roman" w:hAnsi="Times New Roman" w:cs="Times New Roman"/>
-          <w:b/>
-          <w:bCs/>
-          <w:sz w:val="28"/>
-          <w:szCs w:val="28"/>
-        </w:rPr>
+    </w:p>
+    <w:p>
+      <w:pPr>
+        <w:rPr>
+          <w:rFonts w:ascii="Times New Roman" w:hAnsi="Times New Roman" w:cs="Times New Roman"/>
+          <w:b/>
+          <w:bCs/>
+          <w:sz w:val="28"/>
+          <w:szCs w:val="28"/>
+        </w:rPr>
+      </w:pPr>
+    </w:p>
+    <w:p>
+      <w:pPr>
+        <w:rPr>
+          <w:rFonts w:ascii="Times New Roman" w:hAnsi="Times New Roman" w:cs="Times New Roman"/>
+          <w:b/>
+          <w:bCs/>
+          <w:sz w:val="28"/>
+          <w:szCs w:val="28"/>
+        </w:rPr>
+      </w:pPr>
+    </w:p>
+    <w:p>
+      <w:pPr>
+        <w:rPr>
+          <w:rFonts w:ascii="Times New Roman" w:hAnsi="Times New Roman" w:cs="Times New Roman"/>
+          <w:b/>
+          <w:bCs/>
+          <w:sz w:val="28"/>
+          <w:szCs w:val="28"/>
+        </w:rPr>
+      </w:pPr>
+    </w:p>
+    <w:p>
+      <w:pPr>
+        <w:rPr>
+          <w:rFonts w:ascii="Times New Roman" w:hAnsi="Times New Roman" w:cs="Times New Roman"/>
+          <w:b/>
+          <w:bCs/>
+          <w:sz w:val="28"/>
+          <w:szCs w:val="28"/>
+        </w:rPr>
+      </w:pPr>
+    </w:p>
+    <w:p>
+      <w:pPr>
+        <w:rPr>
+          <w:rFonts w:ascii="Times New Roman" w:hAnsi="Times New Roman" w:cs="Times New Roman"/>
+          <w:b/>
+          <w:bCs/>
+          <w:sz w:val="28"/>
+          <w:szCs w:val="28"/>
+        </w:rPr>
+      </w:pPr>
+    </w:p>
+    <w:p>
+      <w:pPr>
+        <w:rPr>
+          <w:rFonts w:ascii="Times New Roman" w:hAnsi="Times New Roman" w:cs="Times New Roman"/>
+          <w:sz w:val="28"/>
+          <w:szCs w:val="28"/>
+        </w:rPr>
+      </w:pPr>
+      <w:r>
+        <w:rPr>
+          <w:rFonts w:ascii="Times New Roman" w:hAnsi="Times New Roman" w:cs="Times New Roman"/>
+          <w:b/>
+          <w:bCs/>
+          <w:sz w:val="28"/>
+          <w:szCs w:val="28"/>
+        </w:rPr>
+        <w:lastRenderedPageBreak/>
         <w:t>Ejercicio l.</w:t>
       </w:r>
       <w:r>
@@ -4658,6 +4977,94 @@
         </w:rPr>
         <w:t xml:space="preserve"> Empleados que cobren 1500 y su apellido empiece por W.</w:t>
       </w:r>
+    </w:p>
+    <w:p>
+      <w:pPr>
+        <w:rPr>
+          <w:rFonts w:ascii="Times New Roman" w:hAnsi="Times New Roman" w:cs="Times New Roman"/>
+          <w:b/>
+          <w:bCs/>
+          <w:sz w:val="28"/>
+          <w:szCs w:val="28"/>
+        </w:rPr>
+      </w:pPr>
+      <w:r>
+        <w:rPr>
+          <w:rFonts w:ascii="Times New Roman" w:hAnsi="Times New Roman" w:cs="Times New Roman"/>
+          <w:sz w:val="28"/>
+          <w:szCs w:val="28"/>
+        </w:rPr>
+        <w:drawing>
+          <wp:anchor distT="0" distB="0" distL="114300" distR="114300" simplePos="0" relativeHeight="251685376" behindDoc="0" locked="0" layoutInCell="1" allowOverlap="1" wp14:anchorId="4FBD2D3A" wp14:editId="1FB50AF2">
+            <wp:simplePos x="0" y="0"/>
+            <wp:positionH relativeFrom="margin">
+              <wp:align>center</wp:align>
+            </wp:positionH>
+            <wp:positionV relativeFrom="paragraph">
+              <wp:posOffset>8486</wp:posOffset>
+            </wp:positionV>
+            <wp:extent cx="3029373" cy="2372056"/>
+            <wp:effectExtent l="0" t="0" r="0" b="9525"/>
+            <wp:wrapSquare wrapText="bothSides"/>
+            <wp:docPr id="1142443224" name="Imagen 1"/>
+            <wp:cNvGraphicFramePr>
+              <a:graphicFrameLocks xmlns:a="http://schemas.openxmlformats.org/drawingml/2006/main" noChangeAspect="1"/>
+            </wp:cNvGraphicFramePr>
+            <a:graphic xmlns:a="http://schemas.openxmlformats.org/drawingml/2006/main">
+              <a:graphicData uri="http://schemas.openxmlformats.org/drawingml/2006/picture">
+                <pic:pic xmlns:pic="http://schemas.openxmlformats.org/drawingml/2006/picture">
+                  <pic:nvPicPr>
+                    <pic:cNvPr id="1142443224" name=""/>
+                    <pic:cNvPicPr/>
+                  </pic:nvPicPr>
+                  <pic:blipFill>
+                    <a:blip r:embed="rId31">
+                      <a:extLst>
+                        <a:ext uri="{28A0092B-C50C-407E-A947-70E740481C1C}">
+                          <a14:useLocalDpi xmlns:a14="http://schemas.microsoft.com/office/drawing/2010/main" val="0"/>
+                        </a:ext>
+                      </a:extLst>
+                    </a:blip>
+                    <a:stretch>
+                      <a:fillRect/>
+                    </a:stretch>
+                  </pic:blipFill>
+                  <pic:spPr>
+                    <a:xfrm>
+                      <a:off x="0" y="0"/>
+                      <a:ext cx="3029373" cy="2372056"/>
+                    </a:xfrm>
+                    <a:prstGeom prst="rect">
+                      <a:avLst/>
+                    </a:prstGeom>
+                  </pic:spPr>
+                </pic:pic>
+              </a:graphicData>
+            </a:graphic>
+          </wp:anchor>
+        </w:drawing>
+      </w:r>
+      <w:r>
+        <w:rPr>
+          <w:rFonts w:ascii="Times New Roman" w:hAnsi="Times New Roman" w:cs="Times New Roman"/>
+          <w:b/>
+          <w:bCs/>
+          <w:sz w:val="28"/>
+          <w:szCs w:val="28"/>
+        </w:rPr>
+        <w:t xml:space="preserve">Respuesta: </w:t>
+      </w:r>
+    </w:p>
+    <w:p>
+      <w:pPr>
+        <w:rPr>
+          <w:rFonts w:ascii="Times New Roman" w:hAnsi="Times New Roman" w:cs="Times New Roman"/>
+          <w:b/>
+          <w:bCs/>
+          <w:sz w:val="28"/>
+          <w:szCs w:val="28"/>
+        </w:rPr>
+      </w:pPr>
       <w:r>
         <w:rPr>
           <w:rFonts w:ascii="Times New Roman" w:hAnsi="Times New Roman" w:cs="Times New Roman"/>
@@ -4666,6 +5073,81 @@
         </w:rPr>
         <w:br/>
       </w:r>
+    </w:p>
+    <w:p>
+      <w:pPr>
+        <w:rPr>
+          <w:rFonts w:ascii="Times New Roman" w:hAnsi="Times New Roman" w:cs="Times New Roman"/>
+          <w:b/>
+          <w:bCs/>
+          <w:sz w:val="28"/>
+          <w:szCs w:val="28"/>
+        </w:rPr>
+      </w:pPr>
+    </w:p>
+    <w:p>
+      <w:pPr>
+        <w:rPr>
+          <w:rFonts w:ascii="Times New Roman" w:hAnsi="Times New Roman" w:cs="Times New Roman"/>
+          <w:b/>
+          <w:bCs/>
+          <w:sz w:val="28"/>
+          <w:szCs w:val="28"/>
+        </w:rPr>
+      </w:pPr>
+    </w:p>
+    <w:p>
+      <w:pPr>
+        <w:rPr>
+          <w:rFonts w:ascii="Times New Roman" w:hAnsi="Times New Roman" w:cs="Times New Roman"/>
+          <w:b/>
+          <w:bCs/>
+          <w:sz w:val="28"/>
+          <w:szCs w:val="28"/>
+        </w:rPr>
+      </w:pPr>
+    </w:p>
+    <w:p>
+      <w:pPr>
+        <w:rPr>
+          <w:rFonts w:ascii="Times New Roman" w:hAnsi="Times New Roman" w:cs="Times New Roman"/>
+          <w:b/>
+          <w:bCs/>
+          <w:sz w:val="28"/>
+          <w:szCs w:val="28"/>
+        </w:rPr>
+      </w:pPr>
+    </w:p>
+    <w:p>
+      <w:pPr>
+        <w:rPr>
+          <w:rFonts w:ascii="Times New Roman" w:hAnsi="Times New Roman" w:cs="Times New Roman"/>
+          <w:b/>
+          <w:bCs/>
+          <w:sz w:val="28"/>
+          <w:szCs w:val="28"/>
+        </w:rPr>
+      </w:pPr>
+    </w:p>
+    <w:p>
+      <w:pPr>
+        <w:rPr>
+          <w:rFonts w:ascii="Times New Roman" w:hAnsi="Times New Roman" w:cs="Times New Roman"/>
+          <w:b/>
+          <w:bCs/>
+          <w:sz w:val="28"/>
+          <w:szCs w:val="28"/>
+        </w:rPr>
+      </w:pPr>
+    </w:p>
+    <w:p>
+      <w:pPr>
+        <w:rPr>
+          <w:rFonts w:ascii="Times New Roman" w:hAnsi="Times New Roman" w:cs="Times New Roman"/>
+          <w:sz w:val="28"/>
+          <w:szCs w:val="28"/>
+        </w:rPr>
+      </w:pPr>
       <w:r>
         <w:rPr>
           <w:rFonts w:ascii="Times New Roman" w:hAnsi="Times New Roman" w:cs="Times New Roman"/>
@@ -4684,6 +5166,94 @@
         </w:rPr>
         <w:t xml:space="preserve"> Empleados que cobren más de 1500 o su apellido empiece por S.</w:t>
       </w:r>
+    </w:p>
+    <w:p>
+      <w:pPr>
+        <w:rPr>
+          <w:rFonts w:ascii="Times New Roman" w:hAnsi="Times New Roman" w:cs="Times New Roman"/>
+          <w:b/>
+          <w:bCs/>
+          <w:sz w:val="28"/>
+          <w:szCs w:val="28"/>
+        </w:rPr>
+      </w:pPr>
+      <w:r>
+        <w:rPr>
+          <w:rFonts w:ascii="Times New Roman" w:hAnsi="Times New Roman" w:cs="Times New Roman"/>
+          <w:sz w:val="28"/>
+          <w:szCs w:val="28"/>
+        </w:rPr>
+        <w:drawing>
+          <wp:anchor distT="0" distB="0" distL="114300" distR="114300" simplePos="0" relativeHeight="251686400" behindDoc="0" locked="0" layoutInCell="1" allowOverlap="1" wp14:anchorId="3E1E3AC9" wp14:editId="4BF4211F">
+            <wp:simplePos x="0" y="0"/>
+            <wp:positionH relativeFrom="margin">
+              <wp:align>center</wp:align>
+            </wp:positionH>
+            <wp:positionV relativeFrom="paragraph">
+              <wp:posOffset>15916</wp:posOffset>
+            </wp:positionV>
+            <wp:extent cx="2772162" cy="2419688"/>
+            <wp:effectExtent l="0" t="0" r="9525" b="0"/>
+            <wp:wrapSquare wrapText="bothSides"/>
+            <wp:docPr id="1051525115" name="Imagen 1"/>
+            <wp:cNvGraphicFramePr>
+              <a:graphicFrameLocks xmlns:a="http://schemas.openxmlformats.org/drawingml/2006/main" noChangeAspect="1"/>
+            </wp:cNvGraphicFramePr>
+            <a:graphic xmlns:a="http://schemas.openxmlformats.org/drawingml/2006/main">
+              <a:graphicData uri="http://schemas.openxmlformats.org/drawingml/2006/picture">
+                <pic:pic xmlns:pic="http://schemas.openxmlformats.org/drawingml/2006/picture">
+                  <pic:nvPicPr>
+                    <pic:cNvPr id="1051525115" name=""/>
+                    <pic:cNvPicPr/>
+                  </pic:nvPicPr>
+                  <pic:blipFill>
+                    <a:blip r:embed="rId32">
+                      <a:extLst>
+                        <a:ext uri="{28A0092B-C50C-407E-A947-70E740481C1C}">
+                          <a14:useLocalDpi xmlns:a14="http://schemas.microsoft.com/office/drawing/2010/main" val="0"/>
+                        </a:ext>
+                      </a:extLst>
+                    </a:blip>
+                    <a:stretch>
+                      <a:fillRect/>
+                    </a:stretch>
+                  </pic:blipFill>
+                  <pic:spPr>
+                    <a:xfrm>
+                      <a:off x="0" y="0"/>
+                      <a:ext cx="2772162" cy="2419688"/>
+                    </a:xfrm>
+                    <a:prstGeom prst="rect">
+                      <a:avLst/>
+                    </a:prstGeom>
+                  </pic:spPr>
+                </pic:pic>
+              </a:graphicData>
+            </a:graphic>
+          </wp:anchor>
+        </w:drawing>
+      </w:r>
+      <w:r>
+        <w:rPr>
+          <w:rFonts w:ascii="Times New Roman" w:hAnsi="Times New Roman" w:cs="Times New Roman"/>
+          <w:b/>
+          <w:bCs/>
+          <w:sz w:val="28"/>
+          <w:szCs w:val="28"/>
+        </w:rPr>
+        <w:t>Respuesta:</w:t>
+      </w:r>
+    </w:p>
+    <w:p>
+      <w:pPr>
+        <w:rPr>
+          <w:rFonts w:ascii="Times New Roman" w:hAnsi="Times New Roman" w:cs="Times New Roman"/>
+          <w:b/>
+          <w:bCs/>
+          <w:sz w:val="28"/>
+          <w:szCs w:val="28"/>
+        </w:rPr>
+      </w:pPr>
       <w:r>
         <w:rPr>
           <w:rFonts w:ascii="Times New Roman" w:hAnsi="Times New Roman" w:cs="Times New Roman"/>
@@ -4692,6 +5262,81 @@
         </w:rPr>
         <w:br/>
       </w:r>
+    </w:p>
+    <w:p>
+      <w:pPr>
+        <w:rPr>
+          <w:rFonts w:ascii="Times New Roman" w:hAnsi="Times New Roman" w:cs="Times New Roman"/>
+          <w:b/>
+          <w:bCs/>
+          <w:sz w:val="28"/>
+          <w:szCs w:val="28"/>
+        </w:rPr>
+      </w:pPr>
+    </w:p>
+    <w:p>
+      <w:pPr>
+        <w:rPr>
+          <w:rFonts w:ascii="Times New Roman" w:hAnsi="Times New Roman" w:cs="Times New Roman"/>
+          <w:b/>
+          <w:bCs/>
+          <w:sz w:val="28"/>
+          <w:szCs w:val="28"/>
+        </w:rPr>
+      </w:pPr>
+    </w:p>
+    <w:p>
+      <w:pPr>
+        <w:rPr>
+          <w:rFonts w:ascii="Times New Roman" w:hAnsi="Times New Roman" w:cs="Times New Roman"/>
+          <w:b/>
+          <w:bCs/>
+          <w:sz w:val="28"/>
+          <w:szCs w:val="28"/>
+        </w:rPr>
+      </w:pPr>
+    </w:p>
+    <w:p>
+      <w:pPr>
+        <w:rPr>
+          <w:rFonts w:ascii="Times New Roman" w:hAnsi="Times New Roman" w:cs="Times New Roman"/>
+          <w:b/>
+          <w:bCs/>
+          <w:sz w:val="28"/>
+          <w:szCs w:val="28"/>
+        </w:rPr>
+      </w:pPr>
+    </w:p>
+    <w:p>
+      <w:pPr>
+        <w:rPr>
+          <w:rFonts w:ascii="Times New Roman" w:hAnsi="Times New Roman" w:cs="Times New Roman"/>
+          <w:b/>
+          <w:bCs/>
+          <w:sz w:val="28"/>
+          <w:szCs w:val="28"/>
+        </w:rPr>
+      </w:pPr>
+    </w:p>
+    <w:p>
+      <w:pPr>
+        <w:rPr>
+          <w:rFonts w:ascii="Times New Roman" w:hAnsi="Times New Roman" w:cs="Times New Roman"/>
+          <w:b/>
+          <w:bCs/>
+          <w:sz w:val="28"/>
+          <w:szCs w:val="28"/>
+        </w:rPr>
+      </w:pPr>
+    </w:p>
+    <w:p>
+      <w:pPr>
+        <w:rPr>
+          <w:rFonts w:ascii="Times New Roman" w:hAnsi="Times New Roman" w:cs="Times New Roman"/>
+          <w:sz w:val="28"/>
+          <w:szCs w:val="28"/>
+        </w:rPr>
+      </w:pPr>
       <w:r>
         <w:rPr>
           <w:rFonts w:ascii="Times New Roman" w:hAnsi="Times New Roman" w:cs="Times New Roman"/>
@@ -4710,6 +5355,102 @@
         </w:rPr>
         <w:t xml:space="preserve"> Empleados que no cobren ni 1500, 2000, 3000 y que su apellido contenga 'ha'.</w:t>
       </w:r>
+    </w:p>
+    <w:p>
+      <w:pPr>
+        <w:rPr>
+          <w:rFonts w:ascii="Times New Roman" w:hAnsi="Times New Roman" w:cs="Times New Roman"/>
+          <w:b/>
+          <w:bCs/>
+          <w:sz w:val="28"/>
+          <w:szCs w:val="28"/>
+        </w:rPr>
+      </w:pPr>
+      <w:r>
+        <w:rPr>
+          <w:rFonts w:ascii="Times New Roman" w:hAnsi="Times New Roman" w:cs="Times New Roman"/>
+          <w:b/>
+          <w:bCs/>
+          <w:sz w:val="28"/>
+          <w:szCs w:val="28"/>
+        </w:rPr>
+        <w:drawing>
+          <wp:anchor distT="0" distB="0" distL="114300" distR="114300" simplePos="0" relativeHeight="251687424" behindDoc="0" locked="0" layoutInCell="1" allowOverlap="1" wp14:anchorId="12AC44A9" wp14:editId="5540583B">
+            <wp:simplePos x="0" y="0"/>
+            <wp:positionH relativeFrom="column">
+              <wp:posOffset>1722309</wp:posOffset>
+            </wp:positionH>
+            <wp:positionV relativeFrom="paragraph">
+              <wp:posOffset>-185585</wp:posOffset>
+            </wp:positionV>
+            <wp:extent cx="3099460" cy="2168794"/>
+            <wp:effectExtent l="0" t="0" r="5715" b="3175"/>
+            <wp:wrapSquare wrapText="bothSides"/>
+            <wp:docPr id="1202743708" name="Imagen 1"/>
+            <wp:cNvGraphicFramePr>
+              <a:graphicFrameLocks xmlns:a="http://schemas.openxmlformats.org/drawingml/2006/main" noChangeAspect="1"/>
+            </wp:cNvGraphicFramePr>
+            <a:graphic xmlns:a="http://schemas.openxmlformats.org/drawingml/2006/main">
+              <a:graphicData uri="http://schemas.openxmlformats.org/drawingml/2006/picture">
+                <pic:pic xmlns:pic="http://schemas.openxmlformats.org/drawingml/2006/picture">
+                  <pic:nvPicPr>
+                    <pic:cNvPr id="1202743708" name=""/>
+                    <pic:cNvPicPr/>
+                  </pic:nvPicPr>
+                  <pic:blipFill>
+                    <a:blip r:embed="rId33">
+                      <a:extLst>
+                        <a:ext uri="{28A0092B-C50C-407E-A947-70E740481C1C}">
+                          <a14:useLocalDpi xmlns:a14="http://schemas.microsoft.com/office/drawing/2010/main" val="0"/>
+                        </a:ext>
+                      </a:extLst>
+                    </a:blip>
+                    <a:stretch>
+                      <a:fillRect/>
+                    </a:stretch>
+                  </pic:blipFill>
+                  <pic:spPr>
+                    <a:xfrm>
+                      <a:off x="0" y="0"/>
+                      <a:ext cx="3099460" cy="2168794"/>
+                    </a:xfrm>
+                    <a:prstGeom prst="rect">
+                      <a:avLst/>
+                    </a:prstGeom>
+                  </pic:spPr>
+                </pic:pic>
+              </a:graphicData>
+            </a:graphic>
+            <wp14:sizeRelH relativeFrom="margin">
+              <wp14:pctWidth>0</wp14:pctWidth>
+            </wp14:sizeRelH>
+            <wp14:sizeRelV relativeFrom="margin">
+              <wp14:pctHeight>0</wp14:pctHeight>
+            </wp14:sizeRelV>
+          </wp:anchor>
+        </w:drawing>
+      </w:r>
+      <w:r>
+        <w:rPr>
+          <w:rFonts w:ascii="Times New Roman" w:hAnsi="Times New Roman" w:cs="Times New Roman"/>
+          <w:b/>
+          <w:bCs/>
+          <w:sz w:val="28"/>
+          <w:szCs w:val="28"/>
+        </w:rPr>
+        <w:t xml:space="preserve">Respuesta: </w:t>
+      </w:r>
+    </w:p>
+    <w:p>
+      <w:pPr>
+        <w:rPr>
+          <w:rFonts w:ascii="Times New Roman" w:hAnsi="Times New Roman" w:cs="Times New Roman"/>
+          <w:b/>
+          <w:bCs/>
+          <w:sz w:val="28"/>
+          <w:szCs w:val="28"/>
+        </w:rPr>
+      </w:pPr>
       <w:r>
         <w:rPr>
           <w:rFonts w:ascii="Times New Roman" w:hAnsi="Times New Roman" w:cs="Times New Roman"/>
@@ -4718,14 +5459,57 @@
         </w:rPr>
         <w:br/>
       </w:r>
-      <w:r>
-        <w:rPr>
-          <w:rFonts w:ascii="Times New Roman" w:hAnsi="Times New Roman" w:cs="Times New Roman"/>
-          <w:b/>
-          <w:bCs/>
-          <w:sz w:val="28"/>
-          <w:szCs w:val="28"/>
-        </w:rPr>
+    </w:p>
+    <w:p>
+      <w:pPr>
+        <w:rPr>
+          <w:rFonts w:ascii="Times New Roman" w:hAnsi="Times New Roman" w:cs="Times New Roman"/>
+          <w:b/>
+          <w:bCs/>
+          <w:sz w:val="28"/>
+          <w:szCs w:val="28"/>
+        </w:rPr>
+      </w:pPr>
+    </w:p>
+    <w:p>
+      <w:pPr>
+        <w:rPr>
+          <w:rFonts w:ascii="Times New Roman" w:hAnsi="Times New Roman" w:cs="Times New Roman"/>
+          <w:b/>
+          <w:bCs/>
+          <w:sz w:val="28"/>
+          <w:szCs w:val="28"/>
+        </w:rPr>
+      </w:pPr>
+    </w:p>
+    <w:p>
+      <w:pPr>
+        <w:rPr>
+          <w:rFonts w:ascii="Times New Roman" w:hAnsi="Times New Roman" w:cs="Times New Roman"/>
+          <w:b/>
+          <w:bCs/>
+          <w:sz w:val="28"/>
+          <w:szCs w:val="28"/>
+        </w:rPr>
+      </w:pPr>
+    </w:p>
+    <w:p>
+      <w:pPr>
+        <w:rPr>
+          <w:rFonts w:ascii="Times New Roman" w:hAnsi="Times New Roman" w:cs="Times New Roman"/>
+          <w:sz w:val="28"/>
+          <w:szCs w:val="28"/>
+        </w:rPr>
+      </w:pPr>
+      <w:r>
+        <w:rPr>
+          <w:rFonts w:ascii="Times New Roman" w:hAnsi="Times New Roman" w:cs="Times New Roman"/>
+          <w:b/>
+          <w:bCs/>
+          <w:sz w:val="28"/>
+          <w:szCs w:val="28"/>
+        </w:rPr>
+        <w:lastRenderedPageBreak/>
         <w:t>Ejercicio ñ.</w:t>
       </w:r>
       <w:r>
@@ -4736,6 +5520,96 @@
         </w:rPr>
         <w:t xml:space="preserve"> Empleados, nombre y apellidos, ordenados por salario, de menor a mayor.</w:t>
       </w:r>
+    </w:p>
+    <w:p>
+      <w:pPr>
+        <w:rPr>
+          <w:rFonts w:ascii="Times New Roman" w:hAnsi="Times New Roman" w:cs="Times New Roman"/>
+          <w:b/>
+          <w:bCs/>
+          <w:sz w:val="28"/>
+          <w:szCs w:val="28"/>
+        </w:rPr>
+      </w:pPr>
+      <w:r>
+        <w:rPr>
+          <w:rFonts w:ascii="Times New Roman" w:hAnsi="Times New Roman" w:cs="Times New Roman"/>
+          <w:b/>
+          <w:bCs/>
+          <w:sz w:val="28"/>
+          <w:szCs w:val="28"/>
+        </w:rPr>
+        <w:drawing>
+          <wp:anchor distT="0" distB="0" distL="114300" distR="114300" simplePos="0" relativeHeight="251688448" behindDoc="0" locked="0" layoutInCell="1" allowOverlap="1" wp14:anchorId="54DAAD34" wp14:editId="1C0E31B1">
+            <wp:simplePos x="0" y="0"/>
+            <wp:positionH relativeFrom="column">
+              <wp:posOffset>1033154</wp:posOffset>
+            </wp:positionH>
+            <wp:positionV relativeFrom="paragraph">
+              <wp:posOffset>9121</wp:posOffset>
+            </wp:positionV>
+            <wp:extent cx="3772426" cy="2581635"/>
+            <wp:effectExtent l="0" t="0" r="0" b="9525"/>
+            <wp:wrapSquare wrapText="bothSides"/>
+            <wp:docPr id="1867639130" name="Imagen 1"/>
+            <wp:cNvGraphicFramePr>
+              <a:graphicFrameLocks xmlns:a="http://schemas.openxmlformats.org/drawingml/2006/main" noChangeAspect="1"/>
+            </wp:cNvGraphicFramePr>
+            <a:graphic xmlns:a="http://schemas.openxmlformats.org/drawingml/2006/main">
+              <a:graphicData uri="http://schemas.openxmlformats.org/drawingml/2006/picture">
+                <pic:pic xmlns:pic="http://schemas.openxmlformats.org/drawingml/2006/picture">
+                  <pic:nvPicPr>
+                    <pic:cNvPr id="1867639130" name=""/>
+                    <pic:cNvPicPr/>
+                  </pic:nvPicPr>
+                  <pic:blipFill>
+                    <a:blip r:embed="rId34">
+                      <a:extLst>
+                        <a:ext uri="{28A0092B-C50C-407E-A947-70E740481C1C}">
+                          <a14:useLocalDpi xmlns:a14="http://schemas.microsoft.com/office/drawing/2010/main" val="0"/>
+                        </a:ext>
+                      </a:extLst>
+                    </a:blip>
+                    <a:stretch>
+                      <a:fillRect/>
+                    </a:stretch>
+                  </pic:blipFill>
+                  <pic:spPr>
+                    <a:xfrm>
+                      <a:off x="0" y="0"/>
+                      <a:ext cx="3772426" cy="2581635"/>
+                    </a:xfrm>
+                    <a:prstGeom prst="rect">
+                      <a:avLst/>
+                    </a:prstGeom>
+                  </pic:spPr>
+                </pic:pic>
+              </a:graphicData>
+            </a:graphic>
+          </wp:anchor>
+        </w:drawing>
+      </w:r>
+      <w:r>
+        <w:rPr>
+          <w:rFonts w:ascii="Times New Roman" w:hAnsi="Times New Roman" w:cs="Times New Roman"/>
+          <w:b/>
+          <w:bCs/>
+          <w:sz w:val="28"/>
+          <w:szCs w:val="28"/>
+        </w:rPr>
+        <w:t>Respuesta:</w:t>
+      </w:r>
+    </w:p>
+    <w:p>
+      <w:pPr>
+        <w:rPr>
+          <w:rFonts w:ascii="Times New Roman" w:hAnsi="Times New Roman" w:cs="Times New Roman"/>
+          <w:b/>
+          <w:bCs/>
+          <w:sz w:val="28"/>
+          <w:szCs w:val="28"/>
+        </w:rPr>
+      </w:pPr>
       <w:r>
         <w:rPr>
           <w:rFonts w:ascii="Times New Roman" w:hAnsi="Times New Roman" w:cs="Times New Roman"/>
@@ -4744,6 +5618,81 @@
         </w:rPr>
         <w:br/>
       </w:r>
+    </w:p>
+    <w:p>
+      <w:pPr>
+        <w:rPr>
+          <w:rFonts w:ascii="Times New Roman" w:hAnsi="Times New Roman" w:cs="Times New Roman"/>
+          <w:b/>
+          <w:bCs/>
+          <w:sz w:val="28"/>
+          <w:szCs w:val="28"/>
+        </w:rPr>
+      </w:pPr>
+    </w:p>
+    <w:p>
+      <w:pPr>
+        <w:rPr>
+          <w:rFonts w:ascii="Times New Roman" w:hAnsi="Times New Roman" w:cs="Times New Roman"/>
+          <w:b/>
+          <w:bCs/>
+          <w:sz w:val="28"/>
+          <w:szCs w:val="28"/>
+        </w:rPr>
+      </w:pPr>
+    </w:p>
+    <w:p>
+      <w:pPr>
+        <w:rPr>
+          <w:rFonts w:ascii="Times New Roman" w:hAnsi="Times New Roman" w:cs="Times New Roman"/>
+          <w:b/>
+          <w:bCs/>
+          <w:sz w:val="28"/>
+          <w:szCs w:val="28"/>
+        </w:rPr>
+      </w:pPr>
+    </w:p>
+    <w:p>
+      <w:pPr>
+        <w:rPr>
+          <w:rFonts w:ascii="Times New Roman" w:hAnsi="Times New Roman" w:cs="Times New Roman"/>
+          <w:b/>
+          <w:bCs/>
+          <w:sz w:val="28"/>
+          <w:szCs w:val="28"/>
+        </w:rPr>
+      </w:pPr>
+    </w:p>
+    <w:p>
+      <w:pPr>
+        <w:rPr>
+          <w:rFonts w:ascii="Times New Roman" w:hAnsi="Times New Roman" w:cs="Times New Roman"/>
+          <w:b/>
+          <w:bCs/>
+          <w:sz w:val="28"/>
+          <w:szCs w:val="28"/>
+        </w:rPr>
+      </w:pPr>
+    </w:p>
+    <w:p>
+      <w:pPr>
+        <w:rPr>
+          <w:rFonts w:ascii="Times New Roman" w:hAnsi="Times New Roman" w:cs="Times New Roman"/>
+          <w:b/>
+          <w:bCs/>
+          <w:sz w:val="28"/>
+          <w:szCs w:val="28"/>
+        </w:rPr>
+      </w:pPr>
+    </w:p>
+    <w:p>
+      <w:pPr>
+        <w:rPr>
+          <w:rFonts w:ascii="Times New Roman" w:hAnsi="Times New Roman" w:cs="Times New Roman"/>
+          <w:sz w:val="28"/>
+          <w:szCs w:val="28"/>
+        </w:rPr>
+      </w:pPr>
       <w:r>
         <w:rPr>
           <w:rFonts w:ascii="Times New Roman" w:hAnsi="Times New Roman" w:cs="Times New Roman"/>
@@ -4762,32 +5711,578 @@
         </w:rPr>
         <w:t xml:space="preserve"> Empleados, nombre y apellidos y su departamento, ordenados por departamento y por quien cobra más en cada departamento.</w:t>
       </w:r>
-      <w:r>
-        <w:rPr>
-          <w:rFonts w:ascii="Times New Roman" w:hAnsi="Times New Roman" w:cs="Times New Roman"/>
+    </w:p>
+    <w:p>
+      <w:pPr>
+        <w:rPr>
+          <w:rFonts w:ascii="Times New Roman" w:hAnsi="Times New Roman" w:cs="Times New Roman"/>
+          <w:b/>
+          <w:bCs/>
+          <w:sz w:val="28"/>
+          <w:szCs w:val="28"/>
+        </w:rPr>
+      </w:pPr>
+      <w:r>
+        <w:rPr>
+          <w:rFonts w:ascii="Times New Roman" w:hAnsi="Times New Roman" w:cs="Times New Roman"/>
+          <w:b/>
+          <w:bCs/>
+          <w:sz w:val="28"/>
+          <w:szCs w:val="28"/>
+        </w:rPr>
+        <w:drawing>
+          <wp:anchor distT="0" distB="0" distL="114300" distR="114300" simplePos="0" relativeHeight="251689472" behindDoc="0" locked="0" layoutInCell="1" allowOverlap="1" wp14:anchorId="40A0F282" wp14:editId="300B43B5">
+            <wp:simplePos x="0" y="0"/>
+            <wp:positionH relativeFrom="column">
+              <wp:posOffset>914400</wp:posOffset>
+            </wp:positionH>
+            <wp:positionV relativeFrom="paragraph">
+              <wp:posOffset>16510</wp:posOffset>
+            </wp:positionV>
+            <wp:extent cx="4286250" cy="2409825"/>
+            <wp:effectExtent l="0" t="0" r="0" b="9525"/>
+            <wp:wrapSquare wrapText="bothSides"/>
+            <wp:docPr id="1923708685" name="Imagen 1"/>
+            <wp:cNvGraphicFramePr>
+              <a:graphicFrameLocks xmlns:a="http://schemas.openxmlformats.org/drawingml/2006/main" noChangeAspect="1"/>
+            </wp:cNvGraphicFramePr>
+            <a:graphic xmlns:a="http://schemas.openxmlformats.org/drawingml/2006/main">
+              <a:graphicData uri="http://schemas.openxmlformats.org/drawingml/2006/picture">
+                <pic:pic xmlns:pic="http://schemas.openxmlformats.org/drawingml/2006/picture">
+                  <pic:nvPicPr>
+                    <pic:cNvPr id="1923708685" name=""/>
+                    <pic:cNvPicPr/>
+                  </pic:nvPicPr>
+                  <pic:blipFill>
+                    <a:blip r:embed="rId35">
+                      <a:extLst>
+                        <a:ext uri="{28A0092B-C50C-407E-A947-70E740481C1C}">
+                          <a14:useLocalDpi xmlns:a14="http://schemas.microsoft.com/office/drawing/2010/main" val="0"/>
+                        </a:ext>
+                      </a:extLst>
+                    </a:blip>
+                    <a:stretch>
+                      <a:fillRect/>
+                    </a:stretch>
+                  </pic:blipFill>
+                  <pic:spPr>
+                    <a:xfrm>
+                      <a:off x="0" y="0"/>
+                      <a:ext cx="4286250" cy="2409825"/>
+                    </a:xfrm>
+                    <a:prstGeom prst="rect">
+                      <a:avLst/>
+                    </a:prstGeom>
+                  </pic:spPr>
+                </pic:pic>
+              </a:graphicData>
+            </a:graphic>
+          </wp:anchor>
+        </w:drawing>
+      </w:r>
+      <w:r>
+        <w:rPr>
+          <w:rFonts w:ascii="Times New Roman" w:hAnsi="Times New Roman" w:cs="Times New Roman"/>
+          <w:b/>
+          <w:bCs/>
+          <w:sz w:val="28"/>
+          <w:szCs w:val="28"/>
+        </w:rPr>
+        <w:t>Respuesta:</w:t>
+      </w:r>
+    </w:p>
+    <w:p>
+      <w:pPr>
+        <w:rPr>
+          <w:rFonts w:ascii="Times New Roman" w:hAnsi="Times New Roman" w:cs="Times New Roman"/>
+          <w:b/>
+          <w:bCs/>
+          <w:sz w:val="28"/>
+          <w:szCs w:val="28"/>
+        </w:rPr>
+      </w:pPr>
+      <w:r>
+        <w:rPr>
+          <w:rFonts w:ascii="Times New Roman" w:hAnsi="Times New Roman" w:cs="Times New Roman"/>
+          <w:b/>
+          <w:bCs/>
+          <w:sz w:val="28"/>
+          <w:szCs w:val="28"/>
+        </w:rPr>
+        <w:t>Ejercicio p.</w:t>
+      </w:r>
+      <w:r>
+        <w:rPr>
+          <w:rFonts w:ascii="Times New Roman" w:hAnsi="Times New Roman" w:cs="Times New Roman"/>
+          <w:sz w:val="28"/>
+          <w:szCs w:val="28"/>
+        </w:rPr>
+        <w:t xml:space="preserve"> Empleados, ordenarlos por salario, pero el salario debe ser mayor a una variable que se meta por pantalla.</w:t>
+      </w:r>
+    </w:p>
+    <w:p>
+      <w:pPr>
+        <w:rPr>
+          <w:rFonts w:ascii="Times New Roman" w:hAnsi="Times New Roman" w:cs="Times New Roman"/>
+          <w:b/>
+          <w:bCs/>
+          <w:sz w:val="28"/>
+          <w:szCs w:val="28"/>
+        </w:rPr>
+      </w:pPr>
+      <w:r>
+        <w:rPr>
+          <w:rFonts w:ascii="Times New Roman" w:hAnsi="Times New Roman" w:cs="Times New Roman"/>
+          <w:b/>
+          <w:bCs/>
+          <w:sz w:val="28"/>
+          <w:szCs w:val="28"/>
+        </w:rPr>
+        <w:lastRenderedPageBreak/>
+        <w:drawing>
+          <wp:anchor distT="0" distB="0" distL="114300" distR="114300" simplePos="0" relativeHeight="251690496" behindDoc="0" locked="0" layoutInCell="1" allowOverlap="1" wp14:anchorId="06B345B3" wp14:editId="7A92D101">
+            <wp:simplePos x="0" y="0"/>
+            <wp:positionH relativeFrom="column">
+              <wp:posOffset>1206913</wp:posOffset>
+            </wp:positionH>
+            <wp:positionV relativeFrom="paragraph">
+              <wp:posOffset>-95745</wp:posOffset>
+            </wp:positionV>
+            <wp:extent cx="3037205" cy="1946275"/>
+            <wp:effectExtent l="0" t="0" r="0" b="0"/>
+            <wp:wrapSquare wrapText="bothSides"/>
+            <wp:docPr id="390698667" name="Imagen 1"/>
+            <wp:cNvGraphicFramePr>
+              <a:graphicFrameLocks xmlns:a="http://schemas.openxmlformats.org/drawingml/2006/main" noChangeAspect="1"/>
+            </wp:cNvGraphicFramePr>
+            <a:graphic xmlns:a="http://schemas.openxmlformats.org/drawingml/2006/main">
+              <a:graphicData uri="http://schemas.openxmlformats.org/drawingml/2006/picture">
+                <pic:pic xmlns:pic="http://schemas.openxmlformats.org/drawingml/2006/picture">
+                  <pic:nvPicPr>
+                    <pic:cNvPr id="390698667" name=""/>
+                    <pic:cNvPicPr/>
+                  </pic:nvPicPr>
+                  <pic:blipFill>
+                    <a:blip r:embed="rId36">
+                      <a:extLst>
+                        <a:ext uri="{28A0092B-C50C-407E-A947-70E740481C1C}">
+                          <a14:useLocalDpi xmlns:a14="http://schemas.microsoft.com/office/drawing/2010/main" val="0"/>
+                        </a:ext>
+                      </a:extLst>
+                    </a:blip>
+                    <a:stretch>
+                      <a:fillRect/>
+                    </a:stretch>
+                  </pic:blipFill>
+                  <pic:spPr>
+                    <a:xfrm>
+                      <a:off x="0" y="0"/>
+                      <a:ext cx="3037205" cy="1946275"/>
+                    </a:xfrm>
+                    <a:prstGeom prst="rect">
+                      <a:avLst/>
+                    </a:prstGeom>
+                  </pic:spPr>
+                </pic:pic>
+              </a:graphicData>
+            </a:graphic>
+            <wp14:sizeRelH relativeFrom="margin">
+              <wp14:pctWidth>0</wp14:pctWidth>
+            </wp14:sizeRelH>
+            <wp14:sizeRelV relativeFrom="margin">
+              <wp14:pctHeight>0</wp14:pctHeight>
+            </wp14:sizeRelV>
+          </wp:anchor>
+        </w:drawing>
+      </w:r>
+      <w:r>
+        <w:rPr>
+          <w:rFonts w:ascii="Times New Roman" w:hAnsi="Times New Roman" w:cs="Times New Roman"/>
+          <w:b/>
+          <w:bCs/>
+          <w:sz w:val="28"/>
+          <w:szCs w:val="28"/>
+        </w:rPr>
+        <w:t xml:space="preserve">Respuesta: </w:t>
+      </w:r>
+      <w:r>
+        <w:rPr>
+          <w:rFonts w:ascii="Times New Roman" w:hAnsi="Times New Roman" w:cs="Times New Roman"/>
+          <w:b/>
+          <w:bCs/>
           <w:sz w:val="28"/>
           <w:szCs w:val="28"/>
         </w:rPr>
         <w:br/>
       </w:r>
-      <w:r>
-        <w:rPr>
-          <w:rFonts w:ascii="Times New Roman" w:hAnsi="Times New Roman" w:cs="Times New Roman"/>
-          <w:b/>
-          <w:bCs/>
-          <w:sz w:val="28"/>
-          <w:szCs w:val="28"/>
-        </w:rPr>
-        <w:t>Ejercicio p.</w:t>
-      </w:r>
-      <w:r>
-        <w:rPr>
-          <w:rFonts w:ascii="Times New Roman" w:hAnsi="Times New Roman" w:cs="Times New Roman"/>
-          <w:sz w:val="28"/>
-          <w:szCs w:val="28"/>
-        </w:rPr>
-        <w:t xml:space="preserve"> Empleados, ordenarlos por salario, pero el salario debe ser mayor a una variable que se meta por pantalla.</w:t>
-      </w:r>
+    </w:p>
+    <w:p>
+      <w:pPr>
+        <w:rPr>
+          <w:rFonts w:ascii="Times New Roman" w:hAnsi="Times New Roman" w:cs="Times New Roman"/>
+          <w:b/>
+          <w:bCs/>
+          <w:sz w:val="28"/>
+          <w:szCs w:val="28"/>
+        </w:rPr>
+      </w:pPr>
+    </w:p>
+    <w:p>
+      <w:pPr>
+        <w:rPr>
+          <w:rFonts w:ascii="Times New Roman" w:hAnsi="Times New Roman" w:cs="Times New Roman"/>
+          <w:b/>
+          <w:bCs/>
+          <w:sz w:val="28"/>
+          <w:szCs w:val="28"/>
+        </w:rPr>
+      </w:pPr>
+    </w:p>
+    <w:p>
+      <w:pPr>
+        <w:rPr>
+          <w:rFonts w:ascii="Times New Roman" w:hAnsi="Times New Roman" w:cs="Times New Roman"/>
+          <w:b/>
+          <w:bCs/>
+          <w:sz w:val="28"/>
+          <w:szCs w:val="28"/>
+        </w:rPr>
+      </w:pPr>
+    </w:p>
+    <w:p>
+      <w:pPr>
+        <w:rPr>
+          <w:rFonts w:ascii="Times New Roman" w:hAnsi="Times New Roman" w:cs="Times New Roman"/>
+          <w:b/>
+          <w:bCs/>
+          <w:sz w:val="28"/>
+          <w:szCs w:val="28"/>
+        </w:rPr>
+      </w:pPr>
+    </w:p>
+    <w:p>
+      <w:pPr>
+        <w:rPr>
+          <w:rFonts w:ascii="Times New Roman" w:hAnsi="Times New Roman" w:cs="Times New Roman"/>
+          <w:b/>
+          <w:bCs/>
+          <w:sz w:val="28"/>
+          <w:szCs w:val="28"/>
+        </w:rPr>
+      </w:pPr>
+    </w:p>
+    <w:p>
+      <w:pPr>
+        <w:rPr>
+          <w:rFonts w:ascii="Times New Roman" w:hAnsi="Times New Roman" w:cs="Times New Roman"/>
+          <w:b/>
+          <w:bCs/>
+          <w:sz w:val="28"/>
+          <w:szCs w:val="28"/>
+        </w:rPr>
+      </w:pPr>
+    </w:p>
+    <w:p>
+      <w:pPr>
+        <w:rPr>
+          <w:rFonts w:ascii="Times New Roman" w:hAnsi="Times New Roman" w:cs="Times New Roman"/>
+          <w:sz w:val="28"/>
+          <w:szCs w:val="28"/>
+        </w:rPr>
+      </w:pPr>
+      <w:r>
+        <w:rPr>
+          <w:rFonts w:ascii="Times New Roman" w:hAnsi="Times New Roman" w:cs="Times New Roman"/>
+          <w:b/>
+          <w:bCs/>
+          <w:sz w:val="28"/>
+          <w:szCs w:val="28"/>
+        </w:rPr>
+        <w:drawing>
+          <wp:anchor distT="0" distB="0" distL="114300" distR="114300" simplePos="0" relativeHeight="251691520" behindDoc="0" locked="0" layoutInCell="1" allowOverlap="1" wp14:anchorId="35EF47CB" wp14:editId="306CF9E6">
+            <wp:simplePos x="0" y="0"/>
+            <wp:positionH relativeFrom="column">
+              <wp:posOffset>989626</wp:posOffset>
+            </wp:positionH>
+            <wp:positionV relativeFrom="paragraph">
+              <wp:posOffset>316245</wp:posOffset>
+            </wp:positionV>
+            <wp:extent cx="3943900" cy="2391109"/>
+            <wp:effectExtent l="0" t="0" r="0" b="9525"/>
+            <wp:wrapSquare wrapText="bothSides"/>
+            <wp:docPr id="597432387" name="Imagen 1"/>
+            <wp:cNvGraphicFramePr>
+              <a:graphicFrameLocks xmlns:a="http://schemas.openxmlformats.org/drawingml/2006/main" noChangeAspect="1"/>
+            </wp:cNvGraphicFramePr>
+            <a:graphic xmlns:a="http://schemas.openxmlformats.org/drawingml/2006/main">
+              <a:graphicData uri="http://schemas.openxmlformats.org/drawingml/2006/picture">
+                <pic:pic xmlns:pic="http://schemas.openxmlformats.org/drawingml/2006/picture">
+                  <pic:nvPicPr>
+                    <pic:cNvPr id="597432387" name=""/>
+                    <pic:cNvPicPr/>
+                  </pic:nvPicPr>
+                  <pic:blipFill>
+                    <a:blip r:embed="rId37">
+                      <a:extLst>
+                        <a:ext uri="{28A0092B-C50C-407E-A947-70E740481C1C}">
+                          <a14:useLocalDpi xmlns:a14="http://schemas.microsoft.com/office/drawing/2010/main" val="0"/>
+                        </a:ext>
+                      </a:extLst>
+                    </a:blip>
+                    <a:stretch>
+                      <a:fillRect/>
+                    </a:stretch>
+                  </pic:blipFill>
+                  <pic:spPr>
+                    <a:xfrm>
+                      <a:off x="0" y="0"/>
+                      <a:ext cx="3943900" cy="2391109"/>
+                    </a:xfrm>
+                    <a:prstGeom prst="rect">
+                      <a:avLst/>
+                    </a:prstGeom>
+                  </pic:spPr>
+                </pic:pic>
+              </a:graphicData>
+            </a:graphic>
+          </wp:anchor>
+        </w:drawing>
+      </w:r>
+      <w:r>
+        <w:rPr>
+          <w:rFonts w:ascii="Times New Roman" w:hAnsi="Times New Roman" w:cs="Times New Roman"/>
+          <w:b/>
+          <w:bCs/>
+          <w:sz w:val="28"/>
+          <w:szCs w:val="28"/>
+        </w:rPr>
+        <w:t>Ejercicio q.</w:t>
+      </w:r>
+      <w:r>
+        <w:rPr>
+          <w:rFonts w:ascii="Times New Roman" w:hAnsi="Times New Roman" w:cs="Times New Roman"/>
+          <w:sz w:val="28"/>
+          <w:szCs w:val="28"/>
+        </w:rPr>
+        <w:t xml:space="preserve"> Ordenar por fecha de contratación, anteriores primero.</w:t>
+      </w:r>
+    </w:p>
+    <w:p>
+      <w:pPr>
+        <w:rPr>
+          <w:rFonts w:ascii="Times New Roman" w:hAnsi="Times New Roman" w:cs="Times New Roman"/>
+          <w:b/>
+          <w:bCs/>
+          <w:sz w:val="28"/>
+          <w:szCs w:val="28"/>
+        </w:rPr>
+      </w:pPr>
+      <w:r>
+        <w:rPr>
+          <w:rFonts w:ascii="Times New Roman" w:hAnsi="Times New Roman" w:cs="Times New Roman"/>
+          <w:b/>
+          <w:bCs/>
+          <w:sz w:val="28"/>
+          <w:szCs w:val="28"/>
+        </w:rPr>
+        <w:t>Respuesta:</w:t>
+      </w:r>
+    </w:p>
+    <w:p>
+      <w:pPr>
+        <w:rPr>
+          <w:rFonts w:ascii="Times New Roman" w:hAnsi="Times New Roman" w:cs="Times New Roman"/>
+          <w:b/>
+          <w:bCs/>
+          <w:sz w:val="28"/>
+          <w:szCs w:val="28"/>
+        </w:rPr>
+      </w:pPr>
+    </w:p>
+    <w:p>
+      <w:pPr>
+        <w:rPr>
+          <w:rFonts w:ascii="Times New Roman" w:hAnsi="Times New Roman" w:cs="Times New Roman"/>
+          <w:b/>
+          <w:bCs/>
+          <w:sz w:val="28"/>
+          <w:szCs w:val="28"/>
+        </w:rPr>
+      </w:pPr>
+    </w:p>
+    <w:p>
+      <w:pPr>
+        <w:rPr>
+          <w:rFonts w:ascii="Times New Roman" w:hAnsi="Times New Roman" w:cs="Times New Roman"/>
+          <w:b/>
+          <w:bCs/>
+          <w:sz w:val="28"/>
+          <w:szCs w:val="28"/>
+        </w:rPr>
+      </w:pPr>
+    </w:p>
+    <w:p>
+      <w:pPr>
+        <w:rPr>
+          <w:rFonts w:ascii="Times New Roman" w:hAnsi="Times New Roman" w:cs="Times New Roman"/>
+          <w:b/>
+          <w:bCs/>
+          <w:sz w:val="28"/>
+          <w:szCs w:val="28"/>
+        </w:rPr>
+      </w:pPr>
+    </w:p>
+    <w:p>
+      <w:pPr>
+        <w:rPr>
+          <w:rFonts w:ascii="Times New Roman" w:hAnsi="Times New Roman" w:cs="Times New Roman"/>
+          <w:b/>
+          <w:bCs/>
+          <w:sz w:val="28"/>
+          <w:szCs w:val="28"/>
+        </w:rPr>
+      </w:pPr>
+    </w:p>
+    <w:p>
+      <w:pPr>
+        <w:rPr>
+          <w:rFonts w:ascii="Times New Roman" w:hAnsi="Times New Roman" w:cs="Times New Roman"/>
+          <w:b/>
+          <w:bCs/>
+          <w:sz w:val="28"/>
+          <w:szCs w:val="28"/>
+        </w:rPr>
+      </w:pPr>
+    </w:p>
+    <w:p>
+      <w:pPr>
+        <w:rPr>
+          <w:rFonts w:ascii="Times New Roman" w:hAnsi="Times New Roman" w:cs="Times New Roman"/>
+          <w:b/>
+          <w:bCs/>
+          <w:sz w:val="28"/>
+          <w:szCs w:val="28"/>
+        </w:rPr>
+      </w:pPr>
+    </w:p>
+    <w:p>
+      <w:pPr>
+        <w:rPr>
+          <w:rFonts w:ascii="Times New Roman" w:hAnsi="Times New Roman" w:cs="Times New Roman"/>
+          <w:b/>
+          <w:bCs/>
+          <w:sz w:val="28"/>
+          <w:szCs w:val="28"/>
+        </w:rPr>
+      </w:pPr>
+      <w:r>
+        <w:rPr>
+          <w:rFonts w:ascii="Times New Roman" w:hAnsi="Times New Roman" w:cs="Times New Roman"/>
+          <w:b/>
+          <w:bCs/>
+          <w:sz w:val="28"/>
+          <w:szCs w:val="28"/>
+        </w:rPr>
+        <w:t>Ejercicio r.</w:t>
+      </w:r>
+      <w:r>
+        <w:rPr>
+          <w:rFonts w:ascii="Times New Roman" w:hAnsi="Times New Roman" w:cs="Times New Roman"/>
+          <w:sz w:val="28"/>
+          <w:szCs w:val="28"/>
+        </w:rPr>
+        <w:t xml:space="preserve"> Ordenar por salario, de menor a mayor.</w:t>
+      </w:r>
+    </w:p>
+    <w:p>
+      <w:pPr>
+        <w:rPr>
+          <w:rFonts w:ascii="Times New Roman" w:hAnsi="Times New Roman" w:cs="Times New Roman"/>
+          <w:b/>
+          <w:bCs/>
+          <w:sz w:val="28"/>
+          <w:szCs w:val="28"/>
+        </w:rPr>
+      </w:pPr>
+      <w:r>
+        <w:rPr>
+          <w:rFonts w:ascii="Times New Roman" w:hAnsi="Times New Roman" w:cs="Times New Roman"/>
+          <w:b/>
+          <w:bCs/>
+          <w:sz w:val="28"/>
+          <w:szCs w:val="28"/>
+        </w:rPr>
+        <w:drawing>
+          <wp:anchor distT="0" distB="0" distL="114300" distR="114300" simplePos="0" relativeHeight="251693568" behindDoc="0" locked="0" layoutInCell="1" allowOverlap="1" wp14:anchorId="31E4B0C9" wp14:editId="3B485345">
+            <wp:simplePos x="0" y="0"/>
+            <wp:positionH relativeFrom="column">
+              <wp:posOffset>997527</wp:posOffset>
+            </wp:positionH>
+            <wp:positionV relativeFrom="paragraph">
+              <wp:posOffset>50908</wp:posOffset>
+            </wp:positionV>
+            <wp:extent cx="3658111" cy="2410161"/>
+            <wp:effectExtent l="0" t="0" r="0" b="0"/>
+            <wp:wrapSquare wrapText="bothSides"/>
+            <wp:docPr id="709930426" name="Imagen 1"/>
+            <wp:cNvGraphicFramePr>
+              <a:graphicFrameLocks xmlns:a="http://schemas.openxmlformats.org/drawingml/2006/main" noChangeAspect="1"/>
+            </wp:cNvGraphicFramePr>
+            <a:graphic xmlns:a="http://schemas.openxmlformats.org/drawingml/2006/main">
+              <a:graphicData uri="http://schemas.openxmlformats.org/drawingml/2006/picture">
+                <pic:pic xmlns:pic="http://schemas.openxmlformats.org/drawingml/2006/picture">
+                  <pic:nvPicPr>
+                    <pic:cNvPr id="709930426" name=""/>
+                    <pic:cNvPicPr/>
+                  </pic:nvPicPr>
+                  <pic:blipFill>
+                    <a:blip r:embed="rId38">
+                      <a:extLst>
+                        <a:ext uri="{28A0092B-C50C-407E-A947-70E740481C1C}">
+                          <a14:useLocalDpi xmlns:a14="http://schemas.microsoft.com/office/drawing/2010/main" val="0"/>
+                        </a:ext>
+                      </a:extLst>
+                    </a:blip>
+                    <a:stretch>
+                      <a:fillRect/>
+                    </a:stretch>
+                  </pic:blipFill>
+                  <pic:spPr>
+                    <a:xfrm>
+                      <a:off x="0" y="0"/>
+                      <a:ext cx="3658111" cy="2410161"/>
+                    </a:xfrm>
+                    <a:prstGeom prst="rect">
+                      <a:avLst/>
+                    </a:prstGeom>
+                  </pic:spPr>
+                </pic:pic>
+              </a:graphicData>
+            </a:graphic>
+          </wp:anchor>
+        </w:drawing>
+      </w:r>
+      <w:r>
+        <w:rPr>
+          <w:rFonts w:ascii="Times New Roman" w:hAnsi="Times New Roman" w:cs="Times New Roman"/>
+          <w:b/>
+          <w:bCs/>
+          <w:sz w:val="28"/>
+          <w:szCs w:val="28"/>
+        </w:rPr>
+        <w:t>Respuesta:</w:t>
+      </w:r>
+    </w:p>
+    <w:p>
+      <w:pPr>
+        <w:rPr>
+          <w:rFonts w:ascii="Times New Roman" w:hAnsi="Times New Roman" w:cs="Times New Roman"/>
+          <w:b/>
+          <w:bCs/>
+          <w:sz w:val="28"/>
+          <w:szCs w:val="28"/>
+        </w:rPr>
+      </w:pPr>
       <w:r>
         <w:rPr>
           <w:rFonts w:ascii="Times New Roman" w:hAnsi="Times New Roman" w:cs="Times New Roman"/>
@@ -4796,15 +6291,377 @@
         </w:rPr>
         <w:br/>
       </w:r>
-      <w:r>
-        <w:rPr>
-          <w:rFonts w:ascii="Times New Roman" w:hAnsi="Times New Roman" w:cs="Times New Roman"/>
-          <w:b/>
-          <w:bCs/>
-          <w:sz w:val="28"/>
-          <w:szCs w:val="28"/>
-        </w:rPr>
-        <w:t>Ejercicio q.</w:t>
+    </w:p>
+    <w:p>
+      <w:pPr>
+        <w:rPr>
+          <w:rFonts w:ascii="Times New Roman" w:hAnsi="Times New Roman" w:cs="Times New Roman"/>
+          <w:b/>
+          <w:bCs/>
+          <w:sz w:val="28"/>
+          <w:szCs w:val="28"/>
+        </w:rPr>
+      </w:pPr>
+    </w:p>
+    <w:p>
+      <w:pPr>
+        <w:rPr>
+          <w:rFonts w:ascii="Times New Roman" w:hAnsi="Times New Roman" w:cs="Times New Roman"/>
+          <w:b/>
+          <w:bCs/>
+          <w:sz w:val="28"/>
+          <w:szCs w:val="28"/>
+        </w:rPr>
+      </w:pPr>
+    </w:p>
+    <w:p>
+      <w:pPr>
+        <w:rPr>
+          <w:rFonts w:ascii="Times New Roman" w:hAnsi="Times New Roman" w:cs="Times New Roman"/>
+          <w:b/>
+          <w:bCs/>
+          <w:sz w:val="28"/>
+          <w:szCs w:val="28"/>
+        </w:rPr>
+      </w:pPr>
+    </w:p>
+    <w:p>
+      <w:pPr>
+        <w:rPr>
+          <w:rFonts w:ascii="Times New Roman" w:hAnsi="Times New Roman" w:cs="Times New Roman"/>
+          <w:b/>
+          <w:bCs/>
+          <w:sz w:val="28"/>
+          <w:szCs w:val="28"/>
+        </w:rPr>
+      </w:pPr>
+    </w:p>
+    <w:p>
+      <w:pPr>
+        <w:rPr>
+          <w:rFonts w:ascii="Times New Roman" w:hAnsi="Times New Roman" w:cs="Times New Roman"/>
+          <w:b/>
+          <w:bCs/>
+          <w:sz w:val="28"/>
+          <w:szCs w:val="28"/>
+        </w:rPr>
+      </w:pPr>
+    </w:p>
+    <w:p>
+      <w:pPr>
+        <w:rPr>
+          <w:rFonts w:ascii="Times New Roman" w:hAnsi="Times New Roman" w:cs="Times New Roman"/>
+          <w:b/>
+          <w:bCs/>
+          <w:sz w:val="28"/>
+          <w:szCs w:val="28"/>
+        </w:rPr>
+      </w:pPr>
+    </w:p>
+    <w:p>
+      <w:pPr>
+        <w:rPr>
+          <w:rFonts w:ascii="Times New Roman" w:hAnsi="Times New Roman" w:cs="Times New Roman"/>
+          <w:sz w:val="28"/>
+          <w:szCs w:val="28"/>
+        </w:rPr>
+      </w:pPr>
+      <w:r>
+        <w:rPr>
+          <w:rFonts w:ascii="Times New Roman" w:hAnsi="Times New Roman" w:cs="Times New Roman"/>
+          <w:b/>
+          <w:bCs/>
+          <w:sz w:val="28"/>
+          <w:szCs w:val="28"/>
+        </w:rPr>
+        <w:t>Ejercicio s.</w:t>
+      </w:r>
+      <w:r>
+        <w:rPr>
+          <w:rFonts w:ascii="Times New Roman" w:hAnsi="Times New Roman" w:cs="Times New Roman"/>
+          <w:sz w:val="28"/>
+          <w:szCs w:val="28"/>
+        </w:rPr>
+        <w:t xml:space="preserve"> Ordenar por fecha de contratación, en orden descendente.</w:t>
+      </w:r>
+    </w:p>
+    <w:p>
+      <w:pPr>
+        <w:rPr>
+          <w:rFonts w:ascii="Times New Roman" w:hAnsi="Times New Roman" w:cs="Times New Roman"/>
+          <w:b/>
+          <w:bCs/>
+          <w:sz w:val="28"/>
+          <w:szCs w:val="28"/>
+        </w:rPr>
+      </w:pPr>
+      <w:r>
+        <w:rPr>
+          <w:rFonts w:ascii="Times New Roman" w:hAnsi="Times New Roman" w:cs="Times New Roman"/>
+          <w:b/>
+          <w:bCs/>
+          <w:sz w:val="28"/>
+          <w:szCs w:val="28"/>
+        </w:rPr>
+        <w:lastRenderedPageBreak/>
+        <w:drawing>
+          <wp:anchor distT="0" distB="0" distL="114300" distR="114300" simplePos="0" relativeHeight="251694592" behindDoc="0" locked="0" layoutInCell="1" allowOverlap="1" wp14:anchorId="6B9836CB" wp14:editId="78DE127A">
+            <wp:simplePos x="0" y="0"/>
+            <wp:positionH relativeFrom="column">
+              <wp:posOffset>950226</wp:posOffset>
+            </wp:positionH>
+            <wp:positionV relativeFrom="paragraph">
+              <wp:posOffset>3810</wp:posOffset>
+            </wp:positionV>
+            <wp:extent cx="3914775" cy="2352675"/>
+            <wp:effectExtent l="0" t="0" r="9525" b="9525"/>
+            <wp:wrapSquare wrapText="bothSides"/>
+            <wp:docPr id="1786003990" name="Imagen 1"/>
+            <wp:cNvGraphicFramePr>
+              <a:graphicFrameLocks xmlns:a="http://schemas.openxmlformats.org/drawingml/2006/main" noChangeAspect="1"/>
+            </wp:cNvGraphicFramePr>
+            <a:graphic xmlns:a="http://schemas.openxmlformats.org/drawingml/2006/main">
+              <a:graphicData uri="http://schemas.openxmlformats.org/drawingml/2006/picture">
+                <pic:pic xmlns:pic="http://schemas.openxmlformats.org/drawingml/2006/picture">
+                  <pic:nvPicPr>
+                    <pic:cNvPr id="1786003990" name=""/>
+                    <pic:cNvPicPr/>
+                  </pic:nvPicPr>
+                  <pic:blipFill>
+                    <a:blip r:embed="rId39">
+                      <a:extLst>
+                        <a:ext uri="{28A0092B-C50C-407E-A947-70E740481C1C}">
+                          <a14:useLocalDpi xmlns:a14="http://schemas.microsoft.com/office/drawing/2010/main" val="0"/>
+                        </a:ext>
+                      </a:extLst>
+                    </a:blip>
+                    <a:stretch>
+                      <a:fillRect/>
+                    </a:stretch>
+                  </pic:blipFill>
+                  <pic:spPr>
+                    <a:xfrm>
+                      <a:off x="0" y="0"/>
+                      <a:ext cx="3914775" cy="2352675"/>
+                    </a:xfrm>
+                    <a:prstGeom prst="rect">
+                      <a:avLst/>
+                    </a:prstGeom>
+                  </pic:spPr>
+                </pic:pic>
+              </a:graphicData>
+            </a:graphic>
+          </wp:anchor>
+        </w:drawing>
+      </w:r>
+      <w:r>
+        <w:rPr>
+          <w:rFonts w:ascii="Times New Roman" w:hAnsi="Times New Roman" w:cs="Times New Roman"/>
+          <w:b/>
+          <w:bCs/>
+          <w:sz w:val="28"/>
+          <w:szCs w:val="28"/>
+        </w:rPr>
+        <w:t>Respuesta:</w:t>
+      </w:r>
+      <w:r>
+        <w:rPr>
+          <w:b/>
+          <w:bCs/>
+          <w:noProof/>
+        </w:rPr>
+        <w:t xml:space="preserve"> </w:t>
+      </w:r>
+    </w:p>
+    <w:p>
+      <w:pPr>
+        <w:rPr>
+          <w:rFonts w:ascii="Times New Roman" w:hAnsi="Times New Roman" w:cs="Times New Roman"/>
+          <w:b/>
+          <w:bCs/>
+          <w:sz w:val="28"/>
+          <w:szCs w:val="28"/>
+        </w:rPr>
+      </w:pPr>
+      <w:r>
+        <w:rPr>
+          <w:rFonts w:ascii="Times New Roman" w:hAnsi="Times New Roman" w:cs="Times New Roman"/>
+          <w:sz w:val="28"/>
+          <w:szCs w:val="28"/>
+        </w:rPr>
+        <w:br/>
+      </w:r>
+    </w:p>
+    <w:p>
+      <w:pPr>
+        <w:rPr>
+          <w:rFonts w:ascii="Times New Roman" w:hAnsi="Times New Roman" w:cs="Times New Roman"/>
+          <w:b/>
+          <w:bCs/>
+          <w:sz w:val="28"/>
+          <w:szCs w:val="28"/>
+        </w:rPr>
+      </w:pPr>
+    </w:p>
+    <w:p>
+      <w:pPr>
+        <w:rPr>
+          <w:rFonts w:ascii="Times New Roman" w:hAnsi="Times New Roman" w:cs="Times New Roman"/>
+          <w:b/>
+          <w:bCs/>
+          <w:sz w:val="28"/>
+          <w:szCs w:val="28"/>
+        </w:rPr>
+      </w:pPr>
+    </w:p>
+    <w:p>
+      <w:pPr>
+        <w:rPr>
+          <w:rFonts w:ascii="Times New Roman" w:hAnsi="Times New Roman" w:cs="Times New Roman"/>
+          <w:b/>
+          <w:bCs/>
+          <w:sz w:val="28"/>
+          <w:szCs w:val="28"/>
+        </w:rPr>
+      </w:pPr>
+    </w:p>
+    <w:p>
+      <w:pPr>
+        <w:rPr>
+          <w:rFonts w:ascii="Times New Roman" w:hAnsi="Times New Roman" w:cs="Times New Roman"/>
+          <w:b/>
+          <w:bCs/>
+          <w:sz w:val="28"/>
+          <w:szCs w:val="28"/>
+        </w:rPr>
+      </w:pPr>
+    </w:p>
+    <w:p>
+      <w:pPr>
+        <w:rPr>
+          <w:rFonts w:ascii="Times New Roman" w:hAnsi="Times New Roman" w:cs="Times New Roman"/>
+          <w:b/>
+          <w:bCs/>
+          <w:sz w:val="28"/>
+          <w:szCs w:val="28"/>
+        </w:rPr>
+      </w:pPr>
+    </w:p>
+    <w:p>
+      <w:pPr>
+        <w:rPr>
+          <w:rFonts w:ascii="Times New Roman" w:hAnsi="Times New Roman" w:cs="Times New Roman"/>
+          <w:sz w:val="28"/>
+          <w:szCs w:val="28"/>
+        </w:rPr>
+      </w:pPr>
+      <w:r>
+        <w:rPr>
+          <w:rFonts w:ascii="Times New Roman" w:hAnsi="Times New Roman" w:cs="Times New Roman"/>
+          <w:b/>
+          <w:bCs/>
+          <w:sz w:val="28"/>
+          <w:szCs w:val="28"/>
+        </w:rPr>
+        <w:t>Ejercicio t.</w:t>
+      </w:r>
+      <w:r>
+        <w:rPr>
+          <w:rFonts w:ascii="Times New Roman" w:hAnsi="Times New Roman" w:cs="Times New Roman"/>
+          <w:sz w:val="28"/>
+          <w:szCs w:val="28"/>
+        </w:rPr>
+        <w:t xml:space="preserve"> Ordenar por salario anual, orden ascendente.</w:t>
+      </w:r>
+    </w:p>
+    <w:p>
+      <w:pPr>
+        <w:rPr>
+          <w:rFonts w:ascii="Times New Roman" w:hAnsi="Times New Roman" w:cs="Times New Roman"/>
+          <w:b/>
+          <w:bCs/>
+          <w:sz w:val="28"/>
+          <w:szCs w:val="28"/>
+        </w:rPr>
+      </w:pPr>
+      <w:r>
+        <w:rPr>
+          <w:rFonts w:ascii="Times New Roman" w:hAnsi="Times New Roman" w:cs="Times New Roman"/>
+          <w:b/>
+          <w:bCs/>
+          <w:sz w:val="28"/>
+          <w:szCs w:val="28"/>
+        </w:rPr>
+        <w:t>Respuesta:</w:t>
+      </w:r>
+    </w:p>
+    <w:p>
+      <w:pPr>
+        <w:rPr>
+          <w:rFonts w:ascii="Times New Roman" w:hAnsi="Times New Roman" w:cs="Times New Roman"/>
+          <w:sz w:val="28"/>
+          <w:szCs w:val="28"/>
+        </w:rPr>
+      </w:pPr>
+      <w:r>
+        <w:rPr>
+          <w:rFonts w:ascii="Times New Roman" w:hAnsi="Times New Roman" w:cs="Times New Roman"/>
+          <w:sz w:val="28"/>
+          <w:szCs w:val="28"/>
+        </w:rPr>
+        <w:drawing>
+          <wp:inline distT="0" distB="0" distL="0" distR="0" wp14:anchorId="16F5FDC9" wp14:editId="34265630">
+            <wp:extent cx="5400040" cy="2272665"/>
+            <wp:effectExtent l="0" t="0" r="0" b="0"/>
+            <wp:docPr id="2088720334" name="Imagen 1"/>
+            <wp:cNvGraphicFramePr>
+              <a:graphicFrameLocks xmlns:a="http://schemas.openxmlformats.org/drawingml/2006/main" noChangeAspect="1"/>
+            </wp:cNvGraphicFramePr>
+            <a:graphic xmlns:a="http://schemas.openxmlformats.org/drawingml/2006/main">
+              <a:graphicData uri="http://schemas.openxmlformats.org/drawingml/2006/picture">
+                <pic:pic xmlns:pic="http://schemas.openxmlformats.org/drawingml/2006/picture">
+                  <pic:nvPicPr>
+                    <pic:cNvPr id="2088720334" name=""/>
+                    <pic:cNvPicPr/>
+                  </pic:nvPicPr>
+                  <pic:blipFill>
+                    <a:blip r:embed="rId40"/>
+                    <a:stretch>
+                      <a:fillRect/>
+                    </a:stretch>
+                  </pic:blipFill>
+                  <pic:spPr>
+                    <a:xfrm>
+                      <a:off x="0" y="0"/>
+                      <a:ext cx="5400040" cy="2272665"/>
+                    </a:xfrm>
+                    <a:prstGeom prst="rect">
+                      <a:avLst/>
+                    </a:prstGeom>
+                  </pic:spPr>
+                </pic:pic>
+              </a:graphicData>
+            </a:graphic>
+          </wp:inline>
+        </w:drawing>
+      </w:r>
+      <w:r>
+        <w:rPr>
+          <w:rFonts w:ascii="Times New Roman" w:hAnsi="Times New Roman" w:cs="Times New Roman"/>
+          <w:sz w:val="28"/>
+          <w:szCs w:val="28"/>
+        </w:rPr>
+        <w:br/>
+      </w:r>
+      <w:r>
+        <w:rPr>
+          <w:rFonts w:ascii="Times New Roman" w:hAnsi="Times New Roman" w:cs="Times New Roman"/>
+          <w:b/>
+          <w:bCs/>
+          <w:sz w:val="28"/>
+          <w:szCs w:val="28"/>
+        </w:rPr>
+        <w:t>Ejercicio u.</w:t>
       </w:r>
       <w:r>
         <w:rPr>
@@ -4814,6 +6671,228 @@
         </w:rPr>
         <w:t xml:space="preserve"> Ordenar por fecha de contratación, anteriores primero.</w:t>
       </w:r>
+    </w:p>
+    <w:p>
+      <w:pPr>
+        <w:rPr>
+          <w:rFonts w:ascii="Times New Roman" w:hAnsi="Times New Roman" w:cs="Times New Roman"/>
+          <w:b/>
+          <w:bCs/>
+          <w:sz w:val="28"/>
+          <w:szCs w:val="28"/>
+        </w:rPr>
+      </w:pPr>
+      <w:r>
+        <w:rPr>
+          <w:rFonts w:ascii="Times New Roman" w:hAnsi="Times New Roman" w:cs="Times New Roman"/>
+          <w:b/>
+          <w:bCs/>
+          <w:sz w:val="28"/>
+          <w:szCs w:val="28"/>
+        </w:rPr>
+        <w:t>Respuesta:</w:t>
+      </w:r>
+      <w:r>
+        <w:rPr>
+          <w:b/>
+          <w:bCs/>
+          <w:noProof/>
+        </w:rPr>
+        <w:t xml:space="preserve"> </w:t>
+      </w:r>
+    </w:p>
+    <w:p>
+      <w:pPr>
+        <w:rPr>
+          <w:rFonts w:ascii="Times New Roman" w:hAnsi="Times New Roman" w:cs="Times New Roman"/>
+          <w:b/>
+          <w:bCs/>
+          <w:sz w:val="28"/>
+          <w:szCs w:val="28"/>
+        </w:rPr>
+      </w:pPr>
+      <w:r>
+        <w:rPr>
+          <w:rFonts w:ascii="Times New Roman" w:hAnsi="Times New Roman" w:cs="Times New Roman"/>
+          <w:b/>
+          <w:bCs/>
+          <w:sz w:val="28"/>
+          <w:szCs w:val="28"/>
+        </w:rPr>
+        <w:drawing>
+          <wp:inline distT="0" distB="0" distL="0" distR="0" wp14:anchorId="56E7CDDC" wp14:editId="15D15D92">
+            <wp:extent cx="3943350" cy="2390775"/>
+            <wp:effectExtent l="0" t="0" r="0" b="9525"/>
+            <wp:docPr id="1271306491" name="Imagen 1"/>
+            <wp:cNvGraphicFramePr>
+              <a:graphicFrameLocks xmlns:a="http://schemas.openxmlformats.org/drawingml/2006/main" noChangeAspect="1"/>
+            </wp:cNvGraphicFramePr>
+            <a:graphic xmlns:a="http://schemas.openxmlformats.org/drawingml/2006/main">
+              <a:graphicData uri="http://schemas.openxmlformats.org/drawingml/2006/picture">
+                <pic:pic xmlns:pic="http://schemas.openxmlformats.org/drawingml/2006/picture">
+                  <pic:nvPicPr>
+                    <pic:cNvPr id="1271306491" name=""/>
+                    <pic:cNvPicPr/>
+                  </pic:nvPicPr>
+                  <pic:blipFill>
+                    <a:blip r:embed="rId37">
+                      <a:extLst>
+                        <a:ext uri="{28A0092B-C50C-407E-A947-70E740481C1C}">
+                          <a14:useLocalDpi xmlns:a14="http://schemas.microsoft.com/office/drawing/2010/main" val="0"/>
+                        </a:ext>
+                      </a:extLst>
+                    </a:blip>
+                    <a:stretch>
+                      <a:fillRect/>
+                    </a:stretch>
+                  </pic:blipFill>
+                  <pic:spPr>
+                    <a:xfrm>
+                      <a:off x="0" y="0"/>
+                      <a:ext cx="3943350" cy="2390775"/>
+                    </a:xfrm>
+                    <a:prstGeom prst="rect">
+                      <a:avLst/>
+                    </a:prstGeom>
+                  </pic:spPr>
+                </pic:pic>
+              </a:graphicData>
+            </a:graphic>
+          </wp:inline>
+        </w:drawing>
+      </w:r>
+    </w:p>
+    <w:p>
+      <w:pPr>
+        <w:rPr>
+          <w:rFonts w:ascii="Times New Roman" w:hAnsi="Times New Roman" w:cs="Times New Roman"/>
+          <w:b/>
+          <w:bCs/>
+          <w:sz w:val="28"/>
+          <w:szCs w:val="28"/>
+        </w:rPr>
+      </w:pPr>
+    </w:p>
+    <w:p>
+      <w:pPr>
+        <w:rPr>
+          <w:rFonts w:ascii="Times New Roman" w:hAnsi="Times New Roman" w:cs="Times New Roman"/>
+          <w:b/>
+          <w:bCs/>
+          <w:sz w:val="28"/>
+          <w:szCs w:val="28"/>
+        </w:rPr>
+      </w:pPr>
+    </w:p>
+    <w:p>
+      <w:pPr>
+        <w:rPr>
+          <w:rFonts w:ascii="Times New Roman" w:hAnsi="Times New Roman" w:cs="Times New Roman"/>
+          <w:b/>
+          <w:bCs/>
+          <w:sz w:val="28"/>
+          <w:szCs w:val="28"/>
+        </w:rPr>
+      </w:pPr>
+    </w:p>
+    <w:p>
+      <w:pPr>
+        <w:rPr>
+          <w:rFonts w:ascii="Times New Roman" w:hAnsi="Times New Roman" w:cs="Times New Roman"/>
+          <w:sz w:val="28"/>
+          <w:szCs w:val="28"/>
+        </w:rPr>
+      </w:pPr>
+      <w:r>
+        <w:rPr>
+          <w:rFonts w:ascii="Times New Roman" w:hAnsi="Times New Roman" w:cs="Times New Roman"/>
+          <w:b/>
+          <w:bCs/>
+          <w:sz w:val="28"/>
+          <w:szCs w:val="28"/>
+        </w:rPr>
+        <w:t>Ejercicio v.</w:t>
+      </w:r>
+      <w:r>
+        <w:rPr>
+          <w:rFonts w:ascii="Times New Roman" w:hAnsi="Times New Roman" w:cs="Times New Roman"/>
+          <w:sz w:val="28"/>
+          <w:szCs w:val="28"/>
+        </w:rPr>
+        <w:t xml:space="preserve"> Ordenar por varias columnas.</w:t>
+      </w:r>
+    </w:p>
+    <w:p>
+      <w:pPr>
+        <w:rPr>
+          <w:rFonts w:ascii="Times New Roman" w:hAnsi="Times New Roman" w:cs="Times New Roman"/>
+          <w:b/>
+          <w:bCs/>
+          <w:sz w:val="28"/>
+          <w:szCs w:val="28"/>
+        </w:rPr>
+      </w:pPr>
+      <w:r>
+        <w:rPr>
+          <w:rFonts w:ascii="Times New Roman" w:hAnsi="Times New Roman" w:cs="Times New Roman"/>
+          <w:b/>
+          <w:bCs/>
+          <w:sz w:val="28"/>
+          <w:szCs w:val="28"/>
+        </w:rPr>
+        <w:t>Respuesta:</w:t>
+      </w:r>
+    </w:p>
+    <w:p>
+      <w:pPr>
+        <w:rPr>
+          <w:rFonts w:ascii="Times New Roman" w:hAnsi="Times New Roman" w:cs="Times New Roman"/>
+          <w:sz w:val="28"/>
+          <w:szCs w:val="28"/>
+        </w:rPr>
+      </w:pPr>
+      <w:r>
+        <w:rPr>
+          <w:rFonts w:ascii="Times New Roman" w:hAnsi="Times New Roman" w:cs="Times New Roman"/>
+          <w:sz w:val="28"/>
+          <w:szCs w:val="28"/>
+        </w:rPr>
+        <w:drawing>
+          <wp:inline distT="0" distB="0" distL="0" distR="0" wp14:anchorId="6FD2F88F" wp14:editId="0B966A0F">
+            <wp:extent cx="4877481" cy="2600688"/>
+            <wp:effectExtent l="0" t="0" r="0" b="9525"/>
+            <wp:docPr id="1503623116" name="Imagen 1"/>
+            <wp:cNvGraphicFramePr>
+              <a:graphicFrameLocks xmlns:a="http://schemas.openxmlformats.org/drawingml/2006/main" noChangeAspect="1"/>
+            </wp:cNvGraphicFramePr>
+            <a:graphic xmlns:a="http://schemas.openxmlformats.org/drawingml/2006/main">
+              <a:graphicData uri="http://schemas.openxmlformats.org/drawingml/2006/picture">
+                <pic:pic xmlns:pic="http://schemas.openxmlformats.org/drawingml/2006/picture">
+                  <pic:nvPicPr>
+                    <pic:cNvPr id="1503623116" name=""/>
+                    <pic:cNvPicPr/>
+                  </pic:nvPicPr>
+                  <pic:blipFill>
+                    <a:blip r:embed="rId41"/>
+                    <a:stretch>
+                      <a:fillRect/>
+                    </a:stretch>
+                  </pic:blipFill>
+                  <pic:spPr>
+                    <a:xfrm>
+                      <a:off x="0" y="0"/>
+                      <a:ext cx="4877481" cy="2600688"/>
+                    </a:xfrm>
+                    <a:prstGeom prst="rect">
+                      <a:avLst/>
+                    </a:prstGeom>
+                  </pic:spPr>
+                </pic:pic>
+              </a:graphicData>
+            </a:graphic>
+          </wp:inline>
+        </w:drawing>
+      </w:r>
       <w:r>
         <w:rPr>
           <w:rFonts w:ascii="Times New Roman" w:hAnsi="Times New Roman" w:cs="Times New Roman"/>
@@ -4830,22 +6909,104 @@
           <w:sz w:val="28"/>
           <w:szCs w:val="28"/>
         </w:rPr>
-        <w:t>Ejercicio r.</w:t>
-      </w:r>
-      <w:r>
-        <w:rPr>
-          <w:rFonts w:ascii="Times New Roman" w:hAnsi="Times New Roman" w:cs="Times New Roman"/>
-          <w:sz w:val="28"/>
-          <w:szCs w:val="28"/>
-        </w:rPr>
-        <w:t xml:space="preserve"> Ordenar por salario, de menor a mayor.</w:t>
-      </w:r>
-      <w:r>
-        <w:rPr>
-          <w:rFonts w:ascii="Times New Roman" w:hAnsi="Times New Roman" w:cs="Times New Roman"/>
-          <w:sz w:val="28"/>
-          <w:szCs w:val="28"/>
-        </w:rPr>
+        <w:t>Ejercicio w.</w:t>
+      </w:r>
+      <w:r>
+        <w:rPr>
+          <w:rFonts w:ascii="Times New Roman" w:hAnsi="Times New Roman" w:cs="Times New Roman"/>
+          <w:sz w:val="28"/>
+          <w:szCs w:val="28"/>
+        </w:rPr>
+        <w:t xml:space="preserve"> Seleccionar y ordenar por una variable inventada pedida por teclado (con doble &amp;&amp; guarda la variable y si se reutiliza no lo vuelve a pedir).</w:t>
+      </w:r>
+    </w:p>
+    <w:p>
+      <w:pPr>
+        <w:rPr>
+          <w:rFonts w:ascii="Times New Roman" w:hAnsi="Times New Roman" w:cs="Times New Roman"/>
+          <w:b/>
+          <w:bCs/>
+          <w:sz w:val="28"/>
+          <w:szCs w:val="28"/>
+        </w:rPr>
+      </w:pPr>
+      <w:r>
+        <w:rPr>
+          <w:rFonts w:ascii="Times New Roman" w:hAnsi="Times New Roman" w:cs="Times New Roman"/>
+          <w:b/>
+          <w:bCs/>
+          <w:sz w:val="28"/>
+          <w:szCs w:val="28"/>
+        </w:rPr>
+        <w:t>Respuesta:</w:t>
+      </w:r>
+    </w:p>
+    <w:p>
+      <w:pPr>
+        <w:rPr>
+          <w:rFonts w:ascii="Times New Roman" w:hAnsi="Times New Roman" w:cs="Times New Roman"/>
+          <w:sz w:val="28"/>
+          <w:szCs w:val="28"/>
+        </w:rPr>
+      </w:pPr>
+      <w:r>
+        <w:rPr>
+          <w:rFonts w:ascii="Times New Roman" w:hAnsi="Times New Roman" w:cs="Times New Roman"/>
+          <w:sz w:val="28"/>
+          <w:szCs w:val="28"/>
+        </w:rPr>
+        <w:drawing>
+          <wp:inline distT="0" distB="0" distL="0" distR="0" wp14:anchorId="3C3133E4" wp14:editId="0A1704A3">
+            <wp:extent cx="4083571" cy="3498112"/>
+            <wp:effectExtent l="0" t="0" r="0" b="7620"/>
+            <wp:docPr id="1464509588" name="Imagen 1"/>
+            <wp:cNvGraphicFramePr>
+              <a:graphicFrameLocks xmlns:a="http://schemas.openxmlformats.org/drawingml/2006/main" noChangeAspect="1"/>
+            </wp:cNvGraphicFramePr>
+            <a:graphic xmlns:a="http://schemas.openxmlformats.org/drawingml/2006/main">
+              <a:graphicData uri="http://schemas.openxmlformats.org/drawingml/2006/picture">
+                <pic:pic xmlns:pic="http://schemas.openxmlformats.org/drawingml/2006/picture">
+                  <pic:nvPicPr>
+                    <pic:cNvPr id="1464509588" name=""/>
+                    <pic:cNvPicPr/>
+                  </pic:nvPicPr>
+                  <pic:blipFill>
+                    <a:blip r:embed="rId42"/>
+                    <a:stretch>
+                      <a:fillRect/>
+                    </a:stretch>
+                  </pic:blipFill>
+                  <pic:spPr>
+                    <a:xfrm>
+                      <a:off x="0" y="0"/>
+                      <a:ext cx="4089722" cy="3503381"/>
+                    </a:xfrm>
+                    <a:prstGeom prst="rect">
+                      <a:avLst/>
+                    </a:prstGeom>
+                  </pic:spPr>
+                </pic:pic>
+              </a:graphicData>
+            </a:graphic>
+          </wp:inline>
+        </w:drawing>
+      </w:r>
+    </w:p>
+    <w:p>
+      <w:pPr>
+        <w:rPr>
+          <w:rFonts w:ascii="Times New Roman" w:hAnsi="Times New Roman" w:cs="Times New Roman"/>
+          <w:sz w:val="28"/>
+          <w:szCs w:val="28"/>
+        </w:rPr>
+      </w:pPr>
+      <w:r>
+        <w:rPr>
+          <w:rFonts w:ascii="Times New Roman" w:hAnsi="Times New Roman" w:cs="Times New Roman"/>
+          <w:sz w:val="28"/>
+          <w:szCs w:val="28"/>
+        </w:rPr>
+        <w:lastRenderedPageBreak/>
         <w:br/>
       </w:r>
       <w:r>
@@ -4856,136 +7017,6 @@
           <w:sz w:val="28"/>
           <w:szCs w:val="28"/>
         </w:rPr>
-        <w:t>Ejercicio s.</w:t>
-      </w:r>
-      <w:r>
-        <w:rPr>
-          <w:rFonts w:ascii="Times New Roman" w:hAnsi="Times New Roman" w:cs="Times New Roman"/>
-          <w:sz w:val="28"/>
-          <w:szCs w:val="28"/>
-        </w:rPr>
-        <w:t xml:space="preserve"> Ordenar por fecha de contratación, en orden descendente.</w:t>
-      </w:r>
-      <w:r>
-        <w:rPr>
-          <w:rFonts w:ascii="Times New Roman" w:hAnsi="Times New Roman" w:cs="Times New Roman"/>
-          <w:sz w:val="28"/>
-          <w:szCs w:val="28"/>
-        </w:rPr>
-        <w:br/>
-      </w:r>
-      <w:r>
-        <w:rPr>
-          <w:rFonts w:ascii="Times New Roman" w:hAnsi="Times New Roman" w:cs="Times New Roman"/>
-          <w:b/>
-          <w:bCs/>
-          <w:sz w:val="28"/>
-          <w:szCs w:val="28"/>
-        </w:rPr>
-        <w:t>Ejercicio t.</w:t>
-      </w:r>
-      <w:r>
-        <w:rPr>
-          <w:rFonts w:ascii="Times New Roman" w:hAnsi="Times New Roman" w:cs="Times New Roman"/>
-          <w:sz w:val="28"/>
-          <w:szCs w:val="28"/>
-        </w:rPr>
-        <w:t xml:space="preserve"> Ordenar por salario anual, orden ascendente.</w:t>
-      </w:r>
-      <w:r>
-        <w:rPr>
-          <w:rFonts w:ascii="Times New Roman" w:hAnsi="Times New Roman" w:cs="Times New Roman"/>
-          <w:sz w:val="28"/>
-          <w:szCs w:val="28"/>
-        </w:rPr>
-        <w:br/>
-      </w:r>
-      <w:r>
-        <w:rPr>
-          <w:rFonts w:ascii="Times New Roman" w:hAnsi="Times New Roman" w:cs="Times New Roman"/>
-          <w:b/>
-          <w:bCs/>
-          <w:sz w:val="28"/>
-          <w:szCs w:val="28"/>
-        </w:rPr>
-        <w:t>Ejercicio u.</w:t>
-      </w:r>
-      <w:r>
-        <w:rPr>
-          <w:rFonts w:ascii="Times New Roman" w:hAnsi="Times New Roman" w:cs="Times New Roman"/>
-          <w:sz w:val="28"/>
-          <w:szCs w:val="28"/>
-        </w:rPr>
-        <w:t xml:space="preserve"> Ordenar por fecha de contratación, anteriores primero.</w:t>
-      </w:r>
-      <w:r>
-        <w:rPr>
-          <w:rFonts w:ascii="Times New Roman" w:hAnsi="Times New Roman" w:cs="Times New Roman"/>
-          <w:sz w:val="28"/>
-          <w:szCs w:val="28"/>
-        </w:rPr>
-        <w:br/>
-      </w:r>
-      <w:r>
-        <w:rPr>
-          <w:rFonts w:ascii="Times New Roman" w:hAnsi="Times New Roman" w:cs="Times New Roman"/>
-          <w:b/>
-          <w:bCs/>
-          <w:sz w:val="28"/>
-          <w:szCs w:val="28"/>
-        </w:rPr>
-        <w:t>Ejercicio v.</w:t>
-      </w:r>
-      <w:r>
-        <w:rPr>
-          <w:rFonts w:ascii="Times New Roman" w:hAnsi="Times New Roman" w:cs="Times New Roman"/>
-          <w:sz w:val="28"/>
-          <w:szCs w:val="28"/>
-        </w:rPr>
-        <w:t xml:space="preserve"> Ordenar por varias columnas.</w:t>
-      </w:r>
-      <w:r>
-        <w:rPr>
-          <w:rFonts w:ascii="Times New Roman" w:hAnsi="Times New Roman" w:cs="Times New Roman"/>
-          <w:sz w:val="28"/>
-          <w:szCs w:val="28"/>
-        </w:rPr>
-        <w:br/>
-      </w:r>
-      <w:r>
-        <w:rPr>
-          <w:rFonts w:ascii="Times New Roman" w:hAnsi="Times New Roman" w:cs="Times New Roman"/>
-          <w:b/>
-          <w:bCs/>
-          <w:sz w:val="28"/>
-          <w:szCs w:val="28"/>
-        </w:rPr>
-        <w:t>Ejercicio w.</w:t>
-      </w:r>
-      <w:r>
-        <w:rPr>
-          <w:rFonts w:ascii="Times New Roman" w:hAnsi="Times New Roman" w:cs="Times New Roman"/>
-          <w:sz w:val="28"/>
-          <w:szCs w:val="28"/>
-        </w:rPr>
-        <w:t xml:space="preserve"> Seleccionar y ordenar por una variable inventada pedida por teclado (con doble &amp;&amp; guarda la variable y si se reutiliza no lo vuelve a pedir).</w:t>
-      </w:r>
-      <w:r>
-        <w:rPr>
-          <w:rFonts w:ascii="Times New Roman" w:hAnsi="Times New Roman" w:cs="Times New Roman"/>
-          <w:sz w:val="28"/>
-          <w:szCs w:val="28"/>
-        </w:rPr>
-        <w:br/>
-      </w:r>
-      <w:r>
-        <w:rPr>
-          <w:rFonts w:ascii="Times New Roman" w:hAnsi="Times New Roman" w:cs="Times New Roman"/>
-          <w:b/>
-          <w:bCs/>
-          <w:sz w:val="28"/>
-          <w:szCs w:val="28"/>
-        </w:rPr>
         <w:t>Ejercicio x.</w:t>
       </w:r>
       <w:r>
@@ -4995,6 +7026,85 @@
           <w:szCs w:val="28"/>
         </w:rPr>
         <w:t xml:space="preserve"> Definir una variable y luego buscarla con.</w:t>
+      </w:r>
+    </w:p>
+    <w:p>
+      <w:pPr>
+        <w:rPr>
+          <w:rFonts w:ascii="Times New Roman" w:hAnsi="Times New Roman" w:cs="Times New Roman"/>
+          <w:b/>
+          <w:bCs/>
+          <w:sz w:val="28"/>
+          <w:szCs w:val="28"/>
+        </w:rPr>
+      </w:pPr>
+      <w:r>
+        <w:rPr>
+          <w:rFonts w:ascii="Times New Roman" w:hAnsi="Times New Roman" w:cs="Times New Roman"/>
+          <w:b/>
+          <w:bCs/>
+          <w:sz w:val="28"/>
+          <w:szCs w:val="28"/>
+        </w:rPr>
+        <w:drawing>
+          <wp:anchor distT="0" distB="0" distL="114300" distR="114300" simplePos="0" relativeHeight="251695616" behindDoc="0" locked="0" layoutInCell="1" allowOverlap="1" wp14:anchorId="4F4F9C3B" wp14:editId="5E2D8FA7">
+            <wp:simplePos x="0" y="0"/>
+            <wp:positionH relativeFrom="column">
+              <wp:posOffset>1014095</wp:posOffset>
+            </wp:positionH>
+            <wp:positionV relativeFrom="paragraph">
+              <wp:posOffset>34290</wp:posOffset>
+            </wp:positionV>
+            <wp:extent cx="3829050" cy="2362200"/>
+            <wp:effectExtent l="0" t="0" r="0" b="0"/>
+            <wp:wrapSquare wrapText="bothSides"/>
+            <wp:docPr id="1450848971" name="Imagen 1"/>
+            <wp:cNvGraphicFramePr>
+              <a:graphicFrameLocks xmlns:a="http://schemas.openxmlformats.org/drawingml/2006/main" noChangeAspect="1"/>
+            </wp:cNvGraphicFramePr>
+            <a:graphic xmlns:a="http://schemas.openxmlformats.org/drawingml/2006/main">
+              <a:graphicData uri="http://schemas.openxmlformats.org/drawingml/2006/picture">
+                <pic:pic xmlns:pic="http://schemas.openxmlformats.org/drawingml/2006/picture">
+                  <pic:nvPicPr>
+                    <pic:cNvPr id="1450848971" name=""/>
+                    <pic:cNvPicPr/>
+                  </pic:nvPicPr>
+                  <pic:blipFill>
+                    <a:blip r:embed="rId43">
+                      <a:extLst>
+                        <a:ext uri="{28A0092B-C50C-407E-A947-70E740481C1C}">
+                          <a14:useLocalDpi xmlns:a14="http://schemas.microsoft.com/office/drawing/2010/main" val="0"/>
+                        </a:ext>
+                      </a:extLst>
+                    </a:blip>
+                    <a:stretch>
+                      <a:fillRect/>
+                    </a:stretch>
+                  </pic:blipFill>
+                  <pic:spPr>
+                    <a:xfrm>
+                      <a:off x="0" y="0"/>
+                      <a:ext cx="3829050" cy="2362200"/>
+                    </a:xfrm>
+                    <a:prstGeom prst="rect">
+                      <a:avLst/>
+                    </a:prstGeom>
+                  </pic:spPr>
+                </pic:pic>
+              </a:graphicData>
+            </a:graphic>
+          </wp:anchor>
+        </w:drawing>
+      </w:r>
+      <w:r>
+        <w:rPr>
+          <w:rFonts w:ascii="Times New Roman" w:hAnsi="Times New Roman" w:cs="Times New Roman"/>
+          <w:b/>
+          <w:bCs/>
+          <w:sz w:val="28"/>
+          <w:szCs w:val="28"/>
+        </w:rPr>
+        <w:t xml:space="preserve">Respuesta: </w:t>
       </w:r>
     </w:p>
     <w:sectPr>
@@ -5731,6 +7841,7 @@
   <w:style w:type="character" w:default="1" w:styleId="Fuentedeprrafopredeter">
     <w:name w:val="Default Paragraph Font"/>
     <w:uiPriority w:val="1"/>
+    <w:semiHidden/>
     <w:unhideWhenUsed/>
   </w:style>
   <w:style w:type="table" w:default="1" w:styleId="Tablanormal">

</xml_diff>